<commit_message>
Update Business Analysis - Template BRD.docx
</commit_message>
<xml_diff>
--- a/Business Analysis - Template BRD.docx
+++ b/Business Analysis - Template BRD.docx
@@ -128,6 +128,14 @@
     <w:p>
       <w:pPr>
         <w:pStyle w:val="ReportTitle"/>
+      </w:pPr>
+      <w:r>
+        <w:t>Website 2.0</w:t>
+      </w:r>
+    </w:p>
+    <w:p>
+      <w:pPr>
+        <w:pStyle w:val="ReportTitle"/>
         <w:rPr>
           <w:rFonts w:cs="Arial"/>
           <w:bCs/>
@@ -137,6 +145,7 @@
           <w:lang w:val="en-CA"/>
         </w:rPr>
       </w:pPr>
+      <w:proofErr w:type="spellStart"/>
       <w:r>
         <w:rPr>
           <w:rFonts w:cs="Arial"/>
@@ -146,12 +155,10 @@
           <w:szCs w:val="32"/>
           <w:lang w:val="en-CA"/>
         </w:rPr>
-        <w:t>&lt;&lt; Project Number &gt;&gt;</w:t>
+        <w:t>Cineco’s</w:t>
       </w:r>
-    </w:p>
-    <w:p>
-      <w:pPr>
-        <w:pStyle w:val="ReportTitle"/>
+      <w:proofErr w:type="spellEnd"/>
+      <w:r>
         <w:rPr>
           <w:rFonts w:cs="Arial"/>
           <w:bCs/>
@@ -160,17 +167,7 @@
           <w:szCs w:val="32"/>
           <w:lang w:val="en-CA"/>
         </w:rPr>
-      </w:pPr>
-      <w:r>
-        <w:rPr>
-          <w:rFonts w:cs="Arial"/>
-          <w:bCs/>
-          <w:smallCaps/>
-          <w:kern w:val="32"/>
-          <w:szCs w:val="32"/>
-          <w:lang w:val="en-CA"/>
-        </w:rPr>
-        <w:t>&lt;&lt; Project and Name &gt;&gt;</w:t>
+        <w:t xml:space="preserve"> Cinema</w:t>
       </w:r>
     </w:p>
     <w:p/>
@@ -186,7 +183,13 @@
         <w:rPr>
           <w:rStyle w:val="Strong"/>
         </w:rPr>
-        <w:t>VERSION: N.N</w:t>
+        <w:t xml:space="preserve">VERSION: </w:t>
+      </w:r>
+      <w:r>
+        <w:rPr>
+          <w:rStyle w:val="Strong"/>
+        </w:rPr>
+        <w:t>1.0</w:t>
       </w:r>
     </w:p>
     <w:p>
@@ -199,7 +202,10 @@
         <w:jc w:val="center"/>
       </w:pPr>
       <w:r>
-        <w:t>DATE &lt;&lt;YYYY-MM-DD &gt;&gt;</w:t>
+        <w:t xml:space="preserve">DATE </w:t>
+      </w:r>
+      <w:r>
+        <w:t>2023-01-16</w:t>
       </w:r>
     </w:p>
     <w:p/>
@@ -568,6 +574,15 @@
                 <w:sz w:val="16"/>
               </w:rPr>
             </w:pPr>
+            <w:r>
+              <w:rPr>
+                <w:rFonts w:ascii="Arial" w:hAnsi="Arial" w:cs="Arial"/>
+                <w:b/>
+                <w:bCs/>
+                <w:sz w:val="16"/>
+              </w:rPr>
+              <w:t>1.0</w:t>
+            </w:r>
           </w:p>
         </w:tc>
         <w:tc>
@@ -586,28 +601,20 @@
                 <w:sz w:val="16"/>
               </w:rPr>
             </w:pPr>
-          </w:p>
-        </w:tc>
-        <w:tc>
-          <w:tcPr>
-            <w:tcW w:w="2430" w:type="dxa"/>
-            <w:shd w:val="clear" w:color="auto" w:fill="auto"/>
-          </w:tcPr>
-          <w:p>
-            <w:pPr>
-              <w:spacing w:before="120" w:after="120"/>
+            <w:r>
               <w:rPr>
                 <w:rFonts w:ascii="Arial" w:hAnsi="Arial" w:cs="Arial"/>
                 <w:b/>
                 <w:bCs/>
                 <w:sz w:val="16"/>
               </w:rPr>
-            </w:pPr>
-          </w:p>
-        </w:tc>
-        <w:tc>
-          <w:tcPr>
-            <w:tcW w:w="3420" w:type="dxa"/>
+              <w:t>2023-01-16</w:t>
+            </w:r>
+          </w:p>
+        </w:tc>
+        <w:tc>
+          <w:tcPr>
+            <w:tcW w:w="2430" w:type="dxa"/>
             <w:shd w:val="clear" w:color="auto" w:fill="auto"/>
           </w:tcPr>
           <w:p>
@@ -620,6 +627,41 @@
                 <w:sz w:val="16"/>
               </w:rPr>
             </w:pPr>
+            <w:r>
+              <w:rPr>
+                <w:rFonts w:ascii="Arial" w:hAnsi="Arial" w:cs="Arial"/>
+                <w:b/>
+                <w:bCs/>
+                <w:sz w:val="16"/>
+              </w:rPr>
+              <w:t>Bas</w:t>
+            </w:r>
+          </w:p>
+        </w:tc>
+        <w:tc>
+          <w:tcPr>
+            <w:tcW w:w="3420" w:type="dxa"/>
+            <w:shd w:val="clear" w:color="auto" w:fill="auto"/>
+          </w:tcPr>
+          <w:p>
+            <w:pPr>
+              <w:spacing w:before="120" w:after="120"/>
+              <w:rPr>
+                <w:rFonts w:ascii="Arial" w:hAnsi="Arial" w:cs="Arial"/>
+                <w:b/>
+                <w:bCs/>
+                <w:sz w:val="16"/>
+              </w:rPr>
+            </w:pPr>
+            <w:r>
+              <w:rPr>
+                <w:rFonts w:ascii="Arial" w:hAnsi="Arial" w:cs="Arial"/>
+                <w:b/>
+                <w:bCs/>
+                <w:sz w:val="16"/>
+              </w:rPr>
+              <w:t>First draft</w:t>
+            </w:r>
           </w:p>
         </w:tc>
       </w:tr>
@@ -3476,11 +3518,14 @@
             </w:pPr>
             <w:r>
               <w:rPr>
-                <w:rStyle w:val="PlaceholderText"/>
-                <w:rFonts w:ascii="Arial" w:hAnsi="Arial" w:cs="Arial"/>
-                <w:sz w:val="18"/>
-              </w:rPr>
-              <w:t>Enter Project Name</w:t>
+                <w:rFonts w:ascii="Arial" w:hAnsi="Arial" w:cs="Arial"/>
+                <w:b/>
+                <w:bCs/>
+                <w:iCs/>
+                <w:sz w:val="20"/>
+                <w:szCs w:val="20"/>
+              </w:rPr>
+              <w:t>Website 2.0</w:t>
             </w:r>
           </w:p>
         </w:tc>
@@ -3529,7 +3574,7 @@
                 <w:rFonts w:ascii="Arial" w:hAnsi="Arial" w:cs="Arial"/>
                 <w:b/>
                 <w:bCs/>
-                <w:i/>
+                <w:iCs/>
                 <w:sz w:val="20"/>
                 <w:szCs w:val="20"/>
               </w:rPr>
@@ -3539,11 +3584,11 @@
                 <w:rFonts w:ascii="Arial" w:hAnsi="Arial" w:cs="Arial"/>
                 <w:b/>
                 <w:bCs/>
-                <w:i/>
-                <w:sz w:val="20"/>
-                <w:szCs w:val="20"/>
-              </w:rPr>
-              <w:t>(e.g. New Initiative or Phase II)</w:t>
+                <w:iCs/>
+                <w:sz w:val="20"/>
+                <w:szCs w:val="20"/>
+              </w:rPr>
+              <w:t>Website improvements</w:t>
             </w:r>
           </w:p>
         </w:tc>
@@ -3595,6 +3640,15 @@
                 <w:szCs w:val="20"/>
               </w:rPr>
             </w:pPr>
+            <w:r>
+              <w:rPr>
+                <w:rFonts w:ascii="Arial" w:hAnsi="Arial" w:cs="Arial"/>
+                <w:bCs/>
+                <w:sz w:val="20"/>
+                <w:szCs w:val="20"/>
+              </w:rPr>
+              <w:t>2023-01-15</w:t>
+            </w:r>
           </w:p>
         </w:tc>
       </w:tr>
@@ -3645,6 +3699,15 @@
                 <w:szCs w:val="20"/>
               </w:rPr>
             </w:pPr>
+            <w:r>
+              <w:rPr>
+                <w:rFonts w:ascii="Arial" w:hAnsi="Arial" w:cs="Arial"/>
+                <w:bCs/>
+                <w:sz w:val="20"/>
+                <w:szCs w:val="20"/>
+              </w:rPr>
+              <w:t>2023-03-31</w:t>
+            </w:r>
           </w:p>
         </w:tc>
       </w:tr>
@@ -3695,6 +3758,15 @@
                 <w:szCs w:val="20"/>
               </w:rPr>
             </w:pPr>
+            <w:r>
+              <w:rPr>
+                <w:rFonts w:ascii="Arial" w:hAnsi="Arial" w:cs="Arial"/>
+                <w:bCs/>
+                <w:sz w:val="20"/>
+                <w:szCs w:val="20"/>
+              </w:rPr>
+              <w:t>Jeannine Morgan</w:t>
+            </w:r>
           </w:p>
         </w:tc>
       </w:tr>
@@ -3741,20 +3813,20 @@
               <w:rPr>
                 <w:rFonts w:ascii="Arial" w:hAnsi="Arial" w:cs="Arial"/>
                 <w:bCs/>
-                <w:sz w:val="20"/>
-                <w:szCs w:val="20"/>
-              </w:rPr>
-            </w:pPr>
-            <w:r>
-              <w:rPr>
-                <w:rFonts w:ascii="Arial" w:hAnsi="Arial" w:cs="Arial"/>
-                <w:b/>
+                <w:iCs/>
+                <w:sz w:val="20"/>
+                <w:szCs w:val="20"/>
+              </w:rPr>
+            </w:pPr>
+            <w:r>
+              <w:rPr>
+                <w:rFonts w:ascii="Arial" w:hAnsi="Arial" w:cs="Arial"/>
                 <w:bCs/>
-                <w:i/>
-                <w:sz w:val="20"/>
-                <w:szCs w:val="20"/>
-              </w:rPr>
-              <w:t>(e.g. Mandatory or Efficiency)</w:t>
+                <w:iCs/>
+                <w:sz w:val="20"/>
+                <w:szCs w:val="20"/>
+              </w:rPr>
+              <w:t>Jeannine Morgan</w:t>
             </w:r>
           </w:p>
         </w:tc>
@@ -3806,6 +3878,15 @@
                 <w:szCs w:val="20"/>
               </w:rPr>
             </w:pPr>
+            <w:r>
+              <w:rPr>
+                <w:rFonts w:ascii="Arial" w:hAnsi="Arial" w:cs="Arial"/>
+                <w:bCs/>
+                <w:sz w:val="20"/>
+                <w:szCs w:val="20"/>
+              </w:rPr>
+              <w:t>Philippa Snow</w:t>
+            </w:r>
           </w:p>
         </w:tc>
       </w:tr>
@@ -3856,6 +3937,15 @@
                 <w:szCs w:val="20"/>
               </w:rPr>
             </w:pPr>
+            <w:r>
+              <w:rPr>
+                <w:rFonts w:ascii="Arial" w:hAnsi="Arial" w:cs="Arial"/>
+                <w:bCs/>
+                <w:sz w:val="20"/>
+                <w:szCs w:val="20"/>
+              </w:rPr>
+              <w:t>HQ</w:t>
+            </w:r>
           </w:p>
         </w:tc>
       </w:tr>
@@ -3906,6 +3996,15 @@
                 <w:szCs w:val="20"/>
               </w:rPr>
             </w:pPr>
+            <w:r>
+              <w:rPr>
+                <w:rFonts w:ascii="Arial" w:hAnsi="Arial" w:cs="Arial"/>
+                <w:bCs/>
+                <w:sz w:val="20"/>
+                <w:szCs w:val="20"/>
+              </w:rPr>
+              <w:t>Larry Weisberger</w:t>
+            </w:r>
           </w:p>
         </w:tc>
       </w:tr>
@@ -3967,7 +4066,23 @@
           <w:sz w:val="20"/>
           <w:szCs w:val="20"/>
         </w:rPr>
-        <w:t xml:space="preserve">nes the high level requirements [insert project name]. </w:t>
+        <w:t xml:space="preserve">nes the high level requirements </w:t>
+      </w:r>
+      <w:r>
+        <w:rPr>
+          <w:rFonts w:ascii="Arial" w:hAnsi="Arial" w:cs="Arial"/>
+          <w:sz w:val="20"/>
+          <w:szCs w:val="20"/>
+        </w:rPr>
+        <w:t>of Website 2.0</w:t>
+      </w:r>
+      <w:r>
+        <w:rPr>
+          <w:rFonts w:ascii="Arial" w:hAnsi="Arial" w:cs="Arial"/>
+          <w:sz w:val="20"/>
+          <w:szCs w:val="20"/>
+        </w:rPr>
+        <w:t xml:space="preserve">. </w:t>
       </w:r>
       <w:r>
         <w:rPr>
@@ -4090,10 +4205,27 @@
     </w:p>
     <w:p>
       <w:pPr>
-        <w:pStyle w:val="PSOTOC"/>
+        <w:rPr>
+          <w:rFonts w:ascii="Arial" w:hAnsi="Arial" w:cs="Arial"/>
+          <w:b/>
+          <w:bCs/>
+          <w:smallCaps/>
+          <w:color w:val="7030A0"/>
+          <w:sz w:val="26"/>
+          <w:szCs w:val="26"/>
+        </w:rPr>
       </w:pPr>
       <w:bookmarkStart w:id="9" w:name="_Toc443509454"/>
       <w:r>
+        <w:br w:type="page"/>
+      </w:r>
+    </w:p>
+    <w:p>
+      <w:pPr>
+        <w:pStyle w:val="PSOTOC"/>
+      </w:pPr>
+      <w:r>
+        <w:lastRenderedPageBreak/>
         <w:t>Document Resources</w:t>
       </w:r>
       <w:bookmarkEnd w:id="8"/>
@@ -4114,420 +4246,50 @@
       <w:pPr>
         <w:rPr>
           <w:rFonts w:ascii="Arial" w:hAnsi="Arial" w:cs="Arial"/>
-          <w:i/>
-          <w:color w:val="0000FF"/>
-          <w:sz w:val="20"/>
-          <w:szCs w:val="16"/>
+          <w:b/>
         </w:rPr>
       </w:pPr>
       <w:r>
-        <w:rPr>
-          <w:rFonts w:ascii="Arial" w:hAnsi="Arial" w:cs="Arial"/>
-          <w:i/>
-          <w:color w:val="0000FF"/>
-          <w:sz w:val="20"/>
-          <w:szCs w:val="16"/>
-        </w:rPr>
-        <w:t>&lt;Complete or insert Stakeholder Map&gt;</w:t>
-      </w:r>
-    </w:p>
-    <w:p>
-      <w:pPr>
         <w:rPr>
           <w:rFonts w:ascii="Arial" w:hAnsi="Arial" w:cs="Arial"/>
           <w:b/>
         </w:rPr>
-      </w:pPr>
-    </w:p>
-    <w:tbl>
-      <w:tblPr>
-        <w:tblW w:w="12870" w:type="dxa"/>
-        <w:tblInd w:w="288" w:type="dxa"/>
-        <w:tblBorders>
-          <w:top w:val="single" w:sz="4" w:space="0" w:color="auto"/>
-          <w:left w:val="single" w:sz="4" w:space="0" w:color="auto"/>
-          <w:bottom w:val="single" w:sz="4" w:space="0" w:color="auto"/>
-          <w:right w:val="single" w:sz="4" w:space="0" w:color="auto"/>
-          <w:insideH w:val="single" w:sz="4" w:space="0" w:color="auto"/>
-          <w:insideV w:val="single" w:sz="4" w:space="0" w:color="auto"/>
-        </w:tblBorders>
-        <w:tblLook w:val="01E0" w:firstRow="1" w:lastRow="1" w:firstColumn="1" w:lastColumn="1" w:noHBand="0" w:noVBand="0"/>
-      </w:tblPr>
-      <w:tblGrid>
-        <w:gridCol w:w="2880"/>
-        <w:gridCol w:w="2793"/>
-        <w:gridCol w:w="7197"/>
-      </w:tblGrid>
-      <w:tr>
-        <w:trPr>
-          <w:cantSplit/>
-          <w:trHeight w:val="337"/>
-          <w:tblHeader/>
-        </w:trPr>
-        <w:tc>
-          <w:tcPr>
-            <w:tcW w:w="2880" w:type="dxa"/>
-            <w:tcBorders>
-              <w:top w:val="single" w:sz="4" w:space="0" w:color="auto"/>
-              <w:left w:val="single" w:sz="4" w:space="0" w:color="auto"/>
-              <w:bottom w:val="single" w:sz="4" w:space="0" w:color="auto"/>
-              <w:right w:val="single" w:sz="4" w:space="0" w:color="auto"/>
-            </w:tcBorders>
-            <w:shd w:val="clear" w:color="auto" w:fill="D9D9D9"/>
-            <w:vAlign w:val="center"/>
-          </w:tcPr>
-          <w:p>
-            <w:pPr>
-              <w:rPr>
-                <w:rFonts w:ascii="Arial" w:hAnsi="Arial" w:cs="Arial"/>
-                <w:b/>
-                <w:sz w:val="18"/>
-                <w:szCs w:val="18"/>
-              </w:rPr>
-            </w:pPr>
-            <w:r>
-              <w:rPr>
-                <w:rFonts w:ascii="Arial" w:hAnsi="Arial" w:cs="Arial"/>
-                <w:b/>
-                <w:sz w:val="18"/>
-                <w:szCs w:val="18"/>
-              </w:rPr>
-              <w:t>Name</w:t>
-            </w:r>
-          </w:p>
-        </w:tc>
-        <w:tc>
-          <w:tcPr>
-            <w:tcW w:w="2793" w:type="dxa"/>
-            <w:tcBorders>
-              <w:top w:val="single" w:sz="4" w:space="0" w:color="auto"/>
-              <w:left w:val="single" w:sz="4" w:space="0" w:color="auto"/>
-              <w:bottom w:val="single" w:sz="4" w:space="0" w:color="auto"/>
-              <w:right w:val="single" w:sz="4" w:space="0" w:color="auto"/>
-            </w:tcBorders>
-            <w:shd w:val="clear" w:color="auto" w:fill="D9D9D9"/>
-            <w:vAlign w:val="center"/>
-          </w:tcPr>
-          <w:p>
-            <w:pPr>
-              <w:rPr>
-                <w:rFonts w:ascii="Arial" w:hAnsi="Arial" w:cs="Arial"/>
-                <w:b/>
-                <w:sz w:val="18"/>
-                <w:szCs w:val="18"/>
-              </w:rPr>
-            </w:pPr>
-            <w:r>
-              <w:rPr>
-                <w:rFonts w:ascii="Arial" w:hAnsi="Arial" w:cs="Arial"/>
-                <w:b/>
-                <w:sz w:val="18"/>
-                <w:szCs w:val="18"/>
-              </w:rPr>
-              <w:t>Business Unit</w:t>
-            </w:r>
-          </w:p>
-        </w:tc>
-        <w:tc>
-          <w:tcPr>
-            <w:tcW w:w="7197" w:type="dxa"/>
-            <w:tcBorders>
-              <w:top w:val="single" w:sz="4" w:space="0" w:color="auto"/>
-              <w:left w:val="single" w:sz="4" w:space="0" w:color="auto"/>
-              <w:bottom w:val="single" w:sz="4" w:space="0" w:color="auto"/>
-              <w:right w:val="single" w:sz="4" w:space="0" w:color="auto"/>
-            </w:tcBorders>
-            <w:shd w:val="clear" w:color="auto" w:fill="D9D9D9"/>
-            <w:vAlign w:val="center"/>
-          </w:tcPr>
-          <w:p>
-            <w:pPr>
-              <w:rPr>
-                <w:rFonts w:ascii="Arial" w:hAnsi="Arial" w:cs="Arial"/>
-                <w:b/>
-                <w:sz w:val="18"/>
-                <w:szCs w:val="18"/>
-              </w:rPr>
-            </w:pPr>
-            <w:r>
-              <w:rPr>
-                <w:rFonts w:ascii="Arial" w:hAnsi="Arial" w:cs="Arial"/>
-                <w:b/>
-                <w:sz w:val="18"/>
-                <w:szCs w:val="18"/>
-              </w:rPr>
-              <w:t>Role</w:t>
-            </w:r>
-          </w:p>
-        </w:tc>
-      </w:tr>
-      <w:tr>
-        <w:trPr>
-          <w:cantSplit/>
-          <w:trHeight w:val="375"/>
-        </w:trPr>
-        <w:tc>
-          <w:tcPr>
-            <w:tcW w:w="2880" w:type="dxa"/>
-            <w:tcBorders>
-              <w:top w:val="single" w:sz="4" w:space="0" w:color="auto"/>
-            </w:tcBorders>
-          </w:tcPr>
-          <w:p>
-            <w:pPr>
-              <w:rPr>
-                <w:rFonts w:ascii="Arial" w:hAnsi="Arial" w:cs="Arial"/>
-                <w:color w:val="0000FF"/>
-                <w:sz w:val="16"/>
-                <w:szCs w:val="16"/>
-              </w:rPr>
-            </w:pPr>
-            <w:r>
-              <w:rPr>
-                <w:rFonts w:ascii="Arial" w:hAnsi="Arial" w:cs="Arial"/>
-                <w:color w:val="0000FF"/>
-                <w:sz w:val="16"/>
-                <w:szCs w:val="16"/>
-              </w:rPr>
-              <w:t>&lt;Identify all stakeholders and resources involved in gathering requirements&gt;</w:t>
-            </w:r>
-          </w:p>
-        </w:tc>
-        <w:tc>
-          <w:tcPr>
-            <w:tcW w:w="2793" w:type="dxa"/>
-            <w:tcBorders>
-              <w:top w:val="single" w:sz="4" w:space="0" w:color="auto"/>
-            </w:tcBorders>
-          </w:tcPr>
-          <w:p>
-            <w:pPr>
-              <w:rPr>
-                <w:rFonts w:ascii="Arial" w:hAnsi="Arial" w:cs="Arial"/>
-                <w:sz w:val="16"/>
-                <w:szCs w:val="16"/>
-              </w:rPr>
-            </w:pPr>
-          </w:p>
-        </w:tc>
-        <w:tc>
-          <w:tcPr>
-            <w:tcW w:w="7197" w:type="dxa"/>
-            <w:tcBorders>
-              <w:top w:val="single" w:sz="4" w:space="0" w:color="auto"/>
-            </w:tcBorders>
-          </w:tcPr>
-          <w:p>
-            <w:pPr>
-              <w:rPr>
-                <w:rFonts w:ascii="Arial" w:hAnsi="Arial" w:cs="Arial"/>
-                <w:sz w:val="16"/>
-                <w:szCs w:val="16"/>
-              </w:rPr>
-            </w:pPr>
-          </w:p>
-        </w:tc>
-      </w:tr>
-      <w:tr>
-        <w:trPr>
-          <w:cantSplit/>
-          <w:trHeight w:val="173"/>
-        </w:trPr>
-        <w:tc>
-          <w:tcPr>
-            <w:tcW w:w="2880" w:type="dxa"/>
-          </w:tcPr>
-          <w:p>
-            <w:pPr>
-              <w:rPr>
-                <w:rFonts w:ascii="Arial" w:hAnsi="Arial" w:cs="Arial"/>
-                <w:sz w:val="16"/>
-                <w:szCs w:val="16"/>
-              </w:rPr>
-            </w:pPr>
-          </w:p>
-        </w:tc>
-        <w:tc>
-          <w:tcPr>
-            <w:tcW w:w="2793" w:type="dxa"/>
-          </w:tcPr>
-          <w:p>
-            <w:pPr>
-              <w:rPr>
-                <w:rFonts w:ascii="Arial" w:hAnsi="Arial" w:cs="Arial"/>
-                <w:sz w:val="16"/>
-                <w:szCs w:val="16"/>
-              </w:rPr>
-            </w:pPr>
-          </w:p>
-        </w:tc>
-        <w:tc>
-          <w:tcPr>
-            <w:tcW w:w="7197" w:type="dxa"/>
-          </w:tcPr>
-          <w:p>
-            <w:pPr>
-              <w:rPr>
-                <w:rFonts w:ascii="Arial" w:hAnsi="Arial" w:cs="Arial"/>
-                <w:sz w:val="16"/>
-                <w:szCs w:val="16"/>
-              </w:rPr>
-            </w:pPr>
-          </w:p>
-        </w:tc>
-      </w:tr>
-      <w:tr>
-        <w:trPr>
-          <w:cantSplit/>
-          <w:trHeight w:val="202"/>
-        </w:trPr>
-        <w:tc>
-          <w:tcPr>
-            <w:tcW w:w="2880" w:type="dxa"/>
-          </w:tcPr>
-          <w:p>
-            <w:pPr>
-              <w:rPr>
-                <w:rFonts w:ascii="Arial" w:hAnsi="Arial" w:cs="Arial"/>
-                <w:sz w:val="16"/>
-                <w:szCs w:val="16"/>
-              </w:rPr>
-            </w:pPr>
-          </w:p>
-        </w:tc>
-        <w:tc>
-          <w:tcPr>
-            <w:tcW w:w="2793" w:type="dxa"/>
-          </w:tcPr>
-          <w:p>
-            <w:pPr>
-              <w:rPr>
-                <w:rFonts w:ascii="Arial" w:hAnsi="Arial" w:cs="Arial"/>
-                <w:sz w:val="16"/>
-                <w:szCs w:val="16"/>
-              </w:rPr>
-            </w:pPr>
-          </w:p>
-        </w:tc>
-        <w:tc>
-          <w:tcPr>
-            <w:tcW w:w="7197" w:type="dxa"/>
-          </w:tcPr>
-          <w:p>
-            <w:pPr>
-              <w:rPr>
-                <w:rFonts w:ascii="Arial" w:hAnsi="Arial" w:cs="Arial"/>
-                <w:sz w:val="16"/>
-                <w:szCs w:val="16"/>
-              </w:rPr>
-            </w:pPr>
-          </w:p>
-        </w:tc>
-      </w:tr>
-      <w:tr>
-        <w:trPr>
-          <w:cantSplit/>
-          <w:trHeight w:val="202"/>
-        </w:trPr>
-        <w:tc>
-          <w:tcPr>
-            <w:tcW w:w="2880" w:type="dxa"/>
-          </w:tcPr>
-          <w:p>
-            <w:pPr>
-              <w:rPr>
-                <w:rFonts w:ascii="Arial" w:hAnsi="Arial" w:cs="Arial"/>
-                <w:sz w:val="16"/>
-                <w:szCs w:val="16"/>
-              </w:rPr>
-            </w:pPr>
-          </w:p>
-        </w:tc>
-        <w:tc>
-          <w:tcPr>
-            <w:tcW w:w="2793" w:type="dxa"/>
-          </w:tcPr>
-          <w:p>
-            <w:pPr>
-              <w:rPr>
-                <w:rFonts w:ascii="Arial" w:hAnsi="Arial" w:cs="Arial"/>
-                <w:sz w:val="16"/>
-                <w:szCs w:val="16"/>
-              </w:rPr>
-            </w:pPr>
-          </w:p>
-        </w:tc>
-        <w:tc>
-          <w:tcPr>
-            <w:tcW w:w="7197" w:type="dxa"/>
-          </w:tcPr>
-          <w:p>
-            <w:pPr>
-              <w:rPr>
-                <w:rFonts w:ascii="Arial" w:hAnsi="Arial" w:cs="Arial"/>
-                <w:sz w:val="16"/>
-                <w:szCs w:val="16"/>
-              </w:rPr>
-            </w:pPr>
-          </w:p>
-        </w:tc>
-      </w:tr>
-      <w:tr>
-        <w:trPr>
-          <w:cantSplit/>
-          <w:trHeight w:val="202"/>
-        </w:trPr>
-        <w:tc>
-          <w:tcPr>
-            <w:tcW w:w="2880" w:type="dxa"/>
-          </w:tcPr>
-          <w:p>
-            <w:pPr>
-              <w:rPr>
-                <w:rFonts w:ascii="Arial" w:hAnsi="Arial" w:cs="Arial"/>
-                <w:sz w:val="16"/>
-                <w:szCs w:val="16"/>
-              </w:rPr>
-            </w:pPr>
-          </w:p>
-        </w:tc>
-        <w:tc>
-          <w:tcPr>
-            <w:tcW w:w="2793" w:type="dxa"/>
-          </w:tcPr>
-          <w:p>
-            <w:pPr>
-              <w:rPr>
-                <w:rFonts w:ascii="Arial" w:hAnsi="Arial" w:cs="Arial"/>
-                <w:sz w:val="16"/>
-                <w:szCs w:val="16"/>
-              </w:rPr>
-            </w:pPr>
-          </w:p>
-        </w:tc>
-        <w:tc>
-          <w:tcPr>
-            <w:tcW w:w="7197" w:type="dxa"/>
-          </w:tcPr>
-          <w:p>
-            <w:pPr>
-              <w:rPr>
-                <w:rFonts w:ascii="Arial" w:hAnsi="Arial" w:cs="Arial"/>
-                <w:sz w:val="16"/>
-                <w:szCs w:val="16"/>
-              </w:rPr>
-            </w:pPr>
-          </w:p>
-        </w:tc>
-      </w:tr>
-    </w:tbl>
-    <w:p>
-      <w:pPr>
-        <w:rPr>
-          <w:rFonts w:ascii="Arial" w:hAnsi="Arial" w:cs="Arial"/>
-          <w:b/>
-        </w:rPr>
-      </w:pPr>
+        <w:drawing>
+          <wp:inline distT="0" distB="0" distL="0" distR="0" wp14:anchorId="25EB0E28" wp14:editId="6EFB580C">
+            <wp:extent cx="4391025" cy="4759435"/>
+            <wp:effectExtent l="0" t="0" r="0" b="3175"/>
+            <wp:docPr id="1224439476" name="Picture 1"/>
+            <wp:cNvGraphicFramePr>
+              <a:graphicFrameLocks xmlns:a="http://schemas.openxmlformats.org/drawingml/2006/main" noChangeAspect="1"/>
+            </wp:cNvGraphicFramePr>
+            <a:graphic xmlns:a="http://schemas.openxmlformats.org/drawingml/2006/main">
+              <a:graphicData uri="http://schemas.openxmlformats.org/drawingml/2006/picture">
+                <pic:pic xmlns:pic="http://schemas.openxmlformats.org/drawingml/2006/picture">
+                  <pic:nvPicPr>
+                    <pic:cNvPr id="1224439476" name=""/>
+                    <pic:cNvPicPr/>
+                  </pic:nvPicPr>
+                  <pic:blipFill>
+                    <a:blip r:embed="rId9"/>
+                    <a:stretch>
+                      <a:fillRect/>
+                    </a:stretch>
+                  </pic:blipFill>
+                  <pic:spPr>
+                    <a:xfrm>
+                      <a:off x="0" y="0"/>
+                      <a:ext cx="4412070" cy="4782246"/>
+                    </a:xfrm>
+                    <a:prstGeom prst="rect">
+                      <a:avLst/>
+                    </a:prstGeom>
+                  </pic:spPr>
+                </pic:pic>
+              </a:graphicData>
+            </a:graphic>
+          </wp:inline>
+        </w:drawing>
+      </w:r>
     </w:p>
     <w:p>
       <w:pPr>
@@ -4646,20 +4408,16 @@
       <w:tr>
         <w:trPr>
           <w:cantSplit/>
-          <w:trHeight w:val="375"/>
+          <w:trHeight w:val="173"/>
         </w:trPr>
         <w:tc>
           <w:tcPr>
             <w:tcW w:w="3600" w:type="dxa"/>
-            <w:tcBorders>
-              <w:top w:val="single" w:sz="4" w:space="0" w:color="auto"/>
-            </w:tcBorders>
-          </w:tcPr>
-          <w:p>
-            <w:pPr>
-              <w:rPr>
-                <w:rFonts w:ascii="Arial" w:hAnsi="Arial" w:cs="Arial"/>
-                <w:color w:val="0000FF"/>
+          </w:tcPr>
+          <w:p>
+            <w:pPr>
+              <w:rPr>
+                <w:rFonts w:ascii="Arial" w:hAnsi="Arial" w:cs="Arial"/>
                 <w:sz w:val="16"/>
                 <w:szCs w:val="16"/>
               </w:rPr>
@@ -4667,20 +4425,16 @@
             <w:r>
               <w:rPr>
                 <w:rFonts w:ascii="Arial" w:hAnsi="Arial" w:cs="Arial"/>
-                <w:color w:val="0000FF"/>
                 <w:sz w:val="16"/>
                 <w:szCs w:val="16"/>
               </w:rPr>
-              <w:t>&lt;Identify any terms and acronyms used within this document&gt;</w:t>
+              <w:t>Screening map solution</w:t>
             </w:r>
           </w:p>
         </w:tc>
         <w:tc>
           <w:tcPr>
             <w:tcW w:w="8190" w:type="dxa"/>
-            <w:tcBorders>
-              <w:top w:val="single" w:sz="4" w:space="0" w:color="auto"/>
-            </w:tcBorders>
           </w:tcPr>
           <w:p>
             <w:pPr>
@@ -4690,40 +4444,14 @@
                 <w:szCs w:val="16"/>
               </w:rPr>
             </w:pPr>
-          </w:p>
-        </w:tc>
-      </w:tr>
-      <w:tr>
-        <w:trPr>
-          <w:cantSplit/>
-          <w:trHeight w:val="173"/>
-        </w:trPr>
-        <w:tc>
-          <w:tcPr>
-            <w:tcW w:w="3600" w:type="dxa"/>
-          </w:tcPr>
-          <w:p>
-            <w:pPr>
+            <w:r>
               <w:rPr>
                 <w:rFonts w:ascii="Arial" w:hAnsi="Arial" w:cs="Arial"/>
                 <w:sz w:val="16"/>
                 <w:szCs w:val="16"/>
               </w:rPr>
-            </w:pPr>
-          </w:p>
-        </w:tc>
-        <w:tc>
-          <w:tcPr>
-            <w:tcW w:w="8190" w:type="dxa"/>
-          </w:tcPr>
-          <w:p>
-            <w:pPr>
-              <w:rPr>
-                <w:rFonts w:ascii="Arial" w:hAnsi="Arial" w:cs="Arial"/>
-                <w:sz w:val="16"/>
-                <w:szCs w:val="16"/>
-              </w:rPr>
-            </w:pPr>
+              <w:t>A website where you are redirected that enables you to select a seat</w:t>
+            </w:r>
           </w:p>
         </w:tc>
       </w:tr>
@@ -4744,20 +4472,36 @@
                 <w:szCs w:val="16"/>
               </w:rPr>
             </w:pPr>
-          </w:p>
-        </w:tc>
-        <w:tc>
-          <w:tcPr>
-            <w:tcW w:w="8190" w:type="dxa"/>
-          </w:tcPr>
-          <w:p>
-            <w:pPr>
+            <w:r>
               <w:rPr>
                 <w:rFonts w:ascii="Arial" w:hAnsi="Arial" w:cs="Arial"/>
                 <w:sz w:val="16"/>
                 <w:szCs w:val="16"/>
               </w:rPr>
-            </w:pPr>
+              <w:t>Loyal Customer</w:t>
+            </w:r>
+          </w:p>
+        </w:tc>
+        <w:tc>
+          <w:tcPr>
+            <w:tcW w:w="8190" w:type="dxa"/>
+          </w:tcPr>
+          <w:p>
+            <w:pPr>
+              <w:rPr>
+                <w:rFonts w:ascii="Arial" w:hAnsi="Arial" w:cs="Arial"/>
+                <w:sz w:val="16"/>
+                <w:szCs w:val="16"/>
+              </w:rPr>
+            </w:pPr>
+            <w:r>
+              <w:rPr>
+                <w:rFonts w:ascii="Arial" w:hAnsi="Arial" w:cs="Arial"/>
+                <w:sz w:val="16"/>
+                <w:szCs w:val="16"/>
+              </w:rPr>
+              <w:t xml:space="preserve">A event that took past in the place to stimulate returning visits </w:t>
+            </w:r>
           </w:p>
         </w:tc>
       </w:tr>
@@ -4778,20 +4522,36 @@
                 <w:szCs w:val="16"/>
               </w:rPr>
             </w:pPr>
-          </w:p>
-        </w:tc>
-        <w:tc>
-          <w:tcPr>
-            <w:tcW w:w="8190" w:type="dxa"/>
-          </w:tcPr>
-          <w:p>
-            <w:pPr>
+            <w:r>
               <w:rPr>
                 <w:rFonts w:ascii="Arial" w:hAnsi="Arial" w:cs="Arial"/>
                 <w:sz w:val="16"/>
                 <w:szCs w:val="16"/>
               </w:rPr>
-            </w:pPr>
+              <w:t>Survey System</w:t>
+            </w:r>
+          </w:p>
+        </w:tc>
+        <w:tc>
+          <w:tcPr>
+            <w:tcW w:w="8190" w:type="dxa"/>
+          </w:tcPr>
+          <w:p>
+            <w:pPr>
+              <w:rPr>
+                <w:rFonts w:ascii="Arial" w:hAnsi="Arial" w:cs="Arial"/>
+                <w:sz w:val="16"/>
+                <w:szCs w:val="16"/>
+              </w:rPr>
+            </w:pPr>
+            <w:r>
+              <w:rPr>
+                <w:rFonts w:ascii="Arial" w:hAnsi="Arial" w:cs="Arial"/>
+                <w:sz w:val="16"/>
+                <w:szCs w:val="16"/>
+              </w:rPr>
+              <w:t>This system send out small messages on the website and via email</w:t>
+            </w:r>
           </w:p>
         </w:tc>
       </w:tr>
@@ -4812,20 +4572,36 @@
                 <w:szCs w:val="16"/>
               </w:rPr>
             </w:pPr>
-          </w:p>
-        </w:tc>
-        <w:tc>
-          <w:tcPr>
-            <w:tcW w:w="8190" w:type="dxa"/>
-          </w:tcPr>
-          <w:p>
-            <w:pPr>
+            <w:r>
               <w:rPr>
                 <w:rFonts w:ascii="Arial" w:hAnsi="Arial" w:cs="Arial"/>
                 <w:sz w:val="16"/>
                 <w:szCs w:val="16"/>
               </w:rPr>
-            </w:pPr>
+              <w:t>Interactive map</w:t>
+            </w:r>
+          </w:p>
+        </w:tc>
+        <w:tc>
+          <w:tcPr>
+            <w:tcW w:w="8190" w:type="dxa"/>
+          </w:tcPr>
+          <w:p>
+            <w:pPr>
+              <w:rPr>
+                <w:rFonts w:ascii="Arial" w:hAnsi="Arial" w:cs="Arial"/>
+                <w:sz w:val="16"/>
+                <w:szCs w:val="16"/>
+              </w:rPr>
+            </w:pPr>
+            <w:r>
+              <w:rPr>
+                <w:rFonts w:ascii="Arial" w:hAnsi="Arial" w:cs="Arial"/>
+                <w:sz w:val="16"/>
+                <w:szCs w:val="16"/>
+              </w:rPr>
+              <w:t>See “Screening map solution”</w:t>
+            </w:r>
           </w:p>
         </w:tc>
       </w:tr>
@@ -4846,20 +4622,68 @@
                 <w:szCs w:val="16"/>
               </w:rPr>
             </w:pPr>
-          </w:p>
-        </w:tc>
-        <w:tc>
-          <w:tcPr>
-            <w:tcW w:w="8190" w:type="dxa"/>
-          </w:tcPr>
-          <w:p>
-            <w:pPr>
+            <w:r>
               <w:rPr>
                 <w:rFonts w:ascii="Arial" w:hAnsi="Arial" w:cs="Arial"/>
                 <w:sz w:val="16"/>
                 <w:szCs w:val="16"/>
               </w:rPr>
-            </w:pPr>
+              <w:t>Aggre</w:t>
+            </w:r>
+            <w:r>
+              <w:rPr>
+                <w:rFonts w:ascii="Arial" w:hAnsi="Arial" w:cs="Arial"/>
+                <w:sz w:val="16"/>
+                <w:szCs w:val="16"/>
+              </w:rPr>
+              <w:t>gation of our daily revenue</w:t>
+            </w:r>
+          </w:p>
+        </w:tc>
+        <w:tc>
+          <w:tcPr>
+            <w:tcW w:w="8190" w:type="dxa"/>
+          </w:tcPr>
+          <w:p>
+            <w:pPr>
+              <w:rPr>
+                <w:rFonts w:ascii="Arial" w:hAnsi="Arial" w:cs="Arial"/>
+                <w:sz w:val="16"/>
+                <w:szCs w:val="16"/>
+              </w:rPr>
+            </w:pPr>
+            <w:r>
+              <w:rPr>
+                <w:rFonts w:ascii="Arial" w:hAnsi="Arial" w:cs="Arial"/>
+                <w:sz w:val="16"/>
+                <w:szCs w:val="16"/>
+              </w:rPr>
+              <w:t xml:space="preserve">Sum of all expenses </w:t>
+            </w:r>
+            <w:r>
+              <w:rPr>
+                <w:rFonts w:ascii="Arial" w:hAnsi="Arial" w:cs="Arial"/>
+                <w:sz w:val="16"/>
+                <w:szCs w:val="16"/>
+              </w:rPr>
+              <w:t>gathered</w:t>
+            </w:r>
+            <w:r>
+              <w:rPr>
+                <w:rFonts w:ascii="Arial" w:hAnsi="Arial" w:cs="Arial"/>
+                <w:sz w:val="16"/>
+                <w:szCs w:val="16"/>
+              </w:rPr>
+              <w:t xml:space="preserve"> and </w:t>
+            </w:r>
+            <w:r>
+              <w:rPr>
+                <w:rFonts w:ascii="Arial" w:hAnsi="Arial" w:cs="Arial"/>
+                <w:sz w:val="16"/>
+                <w:szCs w:val="16"/>
+              </w:rPr>
+              <w:t xml:space="preserve">made </w:t>
+            </w:r>
           </w:p>
         </w:tc>
       </w:tr>
@@ -4880,20 +4704,36 @@
                 <w:szCs w:val="16"/>
               </w:rPr>
             </w:pPr>
-          </w:p>
-        </w:tc>
-        <w:tc>
-          <w:tcPr>
-            <w:tcW w:w="8190" w:type="dxa"/>
-          </w:tcPr>
-          <w:p>
-            <w:pPr>
+            <w:r>
               <w:rPr>
                 <w:rFonts w:ascii="Arial" w:hAnsi="Arial" w:cs="Arial"/>
                 <w:sz w:val="16"/>
                 <w:szCs w:val="16"/>
               </w:rPr>
-            </w:pPr>
+              <w:t>Online sales</w:t>
+            </w:r>
+          </w:p>
+        </w:tc>
+        <w:tc>
+          <w:tcPr>
+            <w:tcW w:w="8190" w:type="dxa"/>
+          </w:tcPr>
+          <w:p>
+            <w:pPr>
+              <w:rPr>
+                <w:rFonts w:ascii="Arial" w:hAnsi="Arial" w:cs="Arial"/>
+                <w:sz w:val="16"/>
+                <w:szCs w:val="16"/>
+              </w:rPr>
+            </w:pPr>
+            <w:r>
+              <w:rPr>
+                <w:rFonts w:ascii="Arial" w:hAnsi="Arial" w:cs="Arial"/>
+                <w:sz w:val="16"/>
+                <w:szCs w:val="16"/>
+              </w:rPr>
+              <w:t>Tickets bought through the website</w:t>
+            </w:r>
           </w:p>
         </w:tc>
       </w:tr>
@@ -5109,7 +4949,6 @@
         <w:ind w:left="360"/>
         <w:rPr>
           <w:rFonts w:ascii="Arial" w:hAnsi="Arial" w:cs="Arial"/>
-          <w:color w:val="0000FF"/>
           <w:sz w:val="20"/>
           <w:szCs w:val="20"/>
         </w:rPr>
@@ -5117,93 +4956,214 @@
       <w:r>
         <w:rPr>
           <w:rFonts w:ascii="Arial" w:hAnsi="Arial" w:cs="Arial"/>
-          <w:color w:val="0000FF"/>
           <w:sz w:val="20"/>
           <w:szCs w:val="20"/>
         </w:rPr>
-        <w:t>&lt;</w:t>
+        <w:t>Website 2.0 is a project revol</w:t>
       </w:r>
       <w:r>
         <w:rPr>
           <w:rFonts w:ascii="Arial" w:hAnsi="Arial" w:cs="Arial"/>
-          <w:color w:val="0000FF"/>
           <w:sz w:val="20"/>
           <w:szCs w:val="20"/>
         </w:rPr>
-        <w:t xml:space="preserve">This is a brief description of </w:t>
+        <w:t xml:space="preserve">ved around an update of the website. This update needs to fix some major and minor issues. </w:t>
       </w:r>
       <w:r>
         <w:rPr>
           <w:rFonts w:ascii="Arial" w:hAnsi="Arial" w:cs="Arial"/>
-          <w:color w:val="0000FF"/>
           <w:sz w:val="20"/>
           <w:szCs w:val="20"/>
         </w:rPr>
-        <w:t xml:space="preserve">what the project is about. </w:t>
-      </w:r>
-      <w:r>
-        <w:rPr>
-          <w:rFonts w:ascii="Arial" w:hAnsi="Arial" w:cs="Arial"/>
-          <w:color w:val="0000FF"/>
-          <w:sz w:val="20"/>
-          <w:szCs w:val="20"/>
-        </w:rPr>
-        <w:t>It i</w:t>
-      </w:r>
-      <w:r>
-        <w:rPr>
-          <w:rFonts w:ascii="Arial" w:hAnsi="Arial" w:cs="Arial"/>
-          <w:color w:val="0000FF"/>
-          <w:sz w:val="20"/>
-          <w:szCs w:val="20"/>
-        </w:rPr>
-        <w:t>nclude</w:t>
-      </w:r>
-      <w:r>
-        <w:rPr>
-          <w:rFonts w:ascii="Arial" w:hAnsi="Arial" w:cs="Arial"/>
-          <w:color w:val="0000FF"/>
-          <w:sz w:val="20"/>
-          <w:szCs w:val="20"/>
-        </w:rPr>
-        <w:t>s</w:t>
-      </w:r>
-      <w:r>
-        <w:rPr>
-          <w:rFonts w:ascii="Arial" w:hAnsi="Arial" w:cs="Arial"/>
-          <w:color w:val="0000FF"/>
-          <w:sz w:val="20"/>
-          <w:szCs w:val="20"/>
-        </w:rPr>
-        <w:t xml:space="preserve"> the current situation, the problem and the objectives. This section serves as the vision statement for the requirements. Each requirement sho</w:t>
-      </w:r>
-      <w:r>
-        <w:rPr>
-          <w:rFonts w:ascii="Arial" w:hAnsi="Arial" w:cs="Arial"/>
-          <w:color w:val="0000FF"/>
-          <w:sz w:val="20"/>
-          <w:szCs w:val="20"/>
-        </w:rPr>
-        <w:t>u</w:t>
-      </w:r>
-      <w:r>
-        <w:rPr>
-          <w:rFonts w:ascii="Arial" w:hAnsi="Arial" w:cs="Arial"/>
-          <w:color w:val="0000FF"/>
-          <w:sz w:val="20"/>
-          <w:szCs w:val="20"/>
-        </w:rPr>
-        <w:t>ld bring the project closer to the vision.&gt;</w:t>
+        <w:br/>
+        <w:t>In the current situation the following is happening</w:t>
       </w:r>
     </w:p>
     <w:p>
       <w:pPr>
+        <w:pStyle w:val="ListParagraph"/>
+        <w:numPr>
+          <w:ilvl w:val="0"/>
+          <w:numId w:val="51"/>
+        </w:numPr>
+        <w:rPr>
+          <w:rFonts w:ascii="Arial" w:hAnsi="Arial" w:cs="Arial"/>
+          <w:sz w:val="20"/>
+          <w:szCs w:val="20"/>
+        </w:rPr>
+      </w:pPr>
+      <w:r>
+        <w:rPr>
+          <w:rFonts w:ascii="Arial" w:hAnsi="Arial" w:cs="Arial"/>
+          <w:sz w:val="20"/>
+          <w:szCs w:val="20"/>
+        </w:rPr>
+        <w:t xml:space="preserve">The screenings can be overbooked </w:t>
+      </w:r>
+    </w:p>
+    <w:p>
+      <w:pPr>
+        <w:pStyle w:val="ListParagraph"/>
+        <w:numPr>
+          <w:ilvl w:val="0"/>
+          <w:numId w:val="51"/>
+        </w:numPr>
+        <w:rPr>
+          <w:rFonts w:ascii="Arial" w:hAnsi="Arial" w:cs="Arial"/>
+          <w:sz w:val="20"/>
+          <w:szCs w:val="20"/>
+        </w:rPr>
+      </w:pPr>
+      <w:r>
+        <w:rPr>
+          <w:rFonts w:ascii="Arial" w:hAnsi="Arial" w:cs="Arial"/>
+          <w:sz w:val="20"/>
+          <w:szCs w:val="20"/>
+        </w:rPr>
+        <w:t xml:space="preserve">It’s not possible to book anonymous people into the system </w:t>
+      </w:r>
+    </w:p>
+    <w:p>
+      <w:pPr>
+        <w:pStyle w:val="ListParagraph"/>
+        <w:numPr>
+          <w:ilvl w:val="0"/>
+          <w:numId w:val="51"/>
+        </w:numPr>
+        <w:rPr>
+          <w:rFonts w:ascii="Arial" w:hAnsi="Arial" w:cs="Arial"/>
+          <w:sz w:val="20"/>
+          <w:szCs w:val="20"/>
+        </w:rPr>
+      </w:pPr>
+      <w:r>
+        <w:rPr>
+          <w:rFonts w:ascii="Arial" w:hAnsi="Arial" w:cs="Arial"/>
+          <w:sz w:val="20"/>
+          <w:szCs w:val="20"/>
+        </w:rPr>
+        <w:t>Members who book a ticket via the box office are registered as anonymous</w:t>
+      </w:r>
+    </w:p>
+    <w:p>
+      <w:pPr>
+        <w:pStyle w:val="ListParagraph"/>
+        <w:numPr>
+          <w:ilvl w:val="0"/>
+          <w:numId w:val="51"/>
+        </w:numPr>
+        <w:rPr>
+          <w:rFonts w:ascii="Arial" w:hAnsi="Arial" w:cs="Arial"/>
+          <w:sz w:val="20"/>
+          <w:szCs w:val="20"/>
+        </w:rPr>
+      </w:pPr>
+      <w:r>
+        <w:rPr>
+          <w:rFonts w:ascii="Arial" w:hAnsi="Arial" w:cs="Arial"/>
+          <w:sz w:val="20"/>
+          <w:szCs w:val="20"/>
+        </w:rPr>
+        <w:t>Data entered into the website is not secured</w:t>
+      </w:r>
+    </w:p>
+    <w:p>
+      <w:pPr>
+        <w:rPr>
+          <w:rFonts w:ascii="Arial" w:hAnsi="Arial" w:cs="Arial"/>
+          <w:sz w:val="20"/>
+          <w:szCs w:val="20"/>
+        </w:rPr>
+      </w:pPr>
+    </w:p>
+    <w:p>
+      <w:pPr>
         <w:ind w:left="360"/>
         <w:rPr>
           <w:rFonts w:ascii="Arial" w:hAnsi="Arial" w:cs="Arial"/>
           <w:b/>
         </w:rPr>
       </w:pPr>
+      <w:r>
+        <w:rPr>
+          <w:rFonts w:ascii="Arial" w:hAnsi="Arial" w:cs="Arial"/>
+          <w:sz w:val="20"/>
+          <w:szCs w:val="20"/>
+        </w:rPr>
+        <w:t xml:space="preserve">The </w:t>
+      </w:r>
+      <w:r>
+        <w:rPr>
+          <w:rFonts w:ascii="Arial" w:hAnsi="Arial" w:cs="Arial"/>
+          <w:sz w:val="20"/>
+          <w:szCs w:val="20"/>
+        </w:rPr>
+        <w:t xml:space="preserve">objective for project Website 2.0 is to create a website that is </w:t>
+      </w:r>
+      <w:r>
+        <w:rPr>
+          <w:rFonts w:ascii="Arial" w:hAnsi="Arial" w:cs="Arial"/>
+          <w:sz w:val="20"/>
+          <w:szCs w:val="20"/>
+        </w:rPr>
+        <w:t xml:space="preserve">easy to understand and use. The new website needs to have a secure </w:t>
+      </w:r>
+      <w:r>
+        <w:rPr>
+          <w:rFonts w:ascii="Arial" w:hAnsi="Arial" w:cs="Arial"/>
+          <w:sz w:val="20"/>
+          <w:szCs w:val="20"/>
+        </w:rPr>
+        <w:t>environment</w:t>
+      </w:r>
+      <w:r>
+        <w:rPr>
+          <w:rFonts w:ascii="Arial" w:hAnsi="Arial" w:cs="Arial"/>
+          <w:sz w:val="20"/>
+          <w:szCs w:val="20"/>
+        </w:rPr>
+        <w:t xml:space="preserve"> where </w:t>
+      </w:r>
+      <w:r>
+        <w:rPr>
+          <w:rFonts w:ascii="Arial" w:hAnsi="Arial" w:cs="Arial"/>
+          <w:sz w:val="20"/>
+          <w:szCs w:val="20"/>
+        </w:rPr>
+        <w:t>clients can store there data to improve</w:t>
+      </w:r>
+      <w:r>
+        <w:rPr>
+          <w:rFonts w:ascii="Arial" w:hAnsi="Arial" w:cs="Arial"/>
+          <w:sz w:val="20"/>
+          <w:szCs w:val="20"/>
+        </w:rPr>
+        <w:t xml:space="preserve"> and speed-up</w:t>
+      </w:r>
+      <w:r>
+        <w:rPr>
+          <w:rFonts w:ascii="Arial" w:hAnsi="Arial" w:cs="Arial"/>
+          <w:sz w:val="20"/>
+          <w:szCs w:val="20"/>
+        </w:rPr>
+        <w:t xml:space="preserve"> their website experience. </w:t>
+      </w:r>
+      <w:r>
+        <w:rPr>
+          <w:rFonts w:ascii="Arial" w:hAnsi="Arial" w:cs="Arial"/>
+          <w:sz w:val="20"/>
+          <w:szCs w:val="20"/>
+        </w:rPr>
+        <w:t xml:space="preserve">The database of the website needs to be connected to </w:t>
+      </w:r>
+      <w:r>
+        <w:rPr>
+          <w:rFonts w:ascii="Arial" w:hAnsi="Arial" w:cs="Arial"/>
+          <w:sz w:val="20"/>
+          <w:szCs w:val="20"/>
+        </w:rPr>
+        <w:t xml:space="preserve">box office, to prevent double/overbooked screenings. </w:t>
+      </w:r>
     </w:p>
     <w:p>
       <w:pPr>
@@ -5226,40 +5186,61 @@
         <w:ind w:left="360"/>
         <w:rPr>
           <w:rFonts w:ascii="Arial" w:hAnsi="Arial" w:cs="Arial"/>
-          <w:color w:val="0000FF"/>
           <w:sz w:val="20"/>
           <w:szCs w:val="20"/>
         </w:rPr>
       </w:pPr>
       <w:r>
+        <w:rPr>
+          <w:rFonts w:ascii="Arial" w:hAnsi="Arial" w:cs="Arial"/>
+          <w:sz w:val="20"/>
+          <w:szCs w:val="20"/>
+        </w:rPr>
+        <w:t>No curren</w:t>
+      </w:r>
+      <w:r>
+        <w:rPr>
+          <w:rFonts w:ascii="Arial" w:hAnsi="Arial" w:cs="Arial"/>
+          <w:sz w:val="20"/>
+          <w:szCs w:val="20"/>
+        </w:rPr>
+        <w:t>t dependencies know</w:t>
+      </w:r>
+    </w:p>
+    <w:p>
+      <w:pPr>
+        <w:ind w:left="360"/>
         <w:rPr>
           <w:rFonts w:ascii="Arial" w:hAnsi="Arial" w:cs="Arial"/>
           <w:color w:val="0000FF"/>
           <w:sz w:val="20"/>
           <w:szCs w:val="20"/>
         </w:rPr>
-        <w:t>&lt;List any related known projects that relate in whole or in part, or has a dependency on this project.&gt;</w:t>
+      </w:pPr>
+    </w:p>
+    <w:p>
+      <w:pPr>
+        <w:rPr>
+          <w:rFonts w:ascii="Arial" w:hAnsi="Arial" w:cs="Arial"/>
+          <w:b/>
+          <w:bCs/>
+          <w:iCs/>
+          <w:szCs w:val="28"/>
+        </w:rPr>
+      </w:pPr>
+      <w:bookmarkStart w:id="18" w:name="_Toc343519680"/>
+      <w:bookmarkStart w:id="19" w:name="_Toc443509459"/>
+      <w:r>
+        <w:br w:type="page"/>
       </w:r>
     </w:p>
     <w:p>
       <w:pPr>
-        <w:ind w:left="360"/>
-        <w:rPr>
-          <w:rFonts w:ascii="Arial" w:hAnsi="Arial" w:cs="Arial"/>
-          <w:color w:val="0000FF"/>
-          <w:sz w:val="20"/>
-          <w:szCs w:val="20"/>
-        </w:rPr>
-      </w:pPr>
-    </w:p>
-    <w:p>
-      <w:pPr>
         <w:pStyle w:val="Heading2"/>
         <w:ind w:firstLine="360"/>
       </w:pPr>
-      <w:bookmarkStart w:id="18" w:name="_Toc343519680"/>
-      <w:bookmarkStart w:id="19" w:name="_Toc443509459"/>
       <w:r>
+        <w:lastRenderedPageBreak/>
         <w:t>4.3 Stakeholders</w:t>
       </w:r>
       <w:bookmarkEnd w:id="18"/>
@@ -5413,10 +5394,42 @@
             <w:pPr>
               <w:rPr>
                 <w:rFonts w:ascii="Arial" w:hAnsi="Arial" w:cs="Arial"/>
-                <w:sz w:val="16"/>
-                <w:szCs w:val="16"/>
-              </w:rPr>
-            </w:pPr>
+                <w:sz w:val="20"/>
+                <w:szCs w:val="20"/>
+              </w:rPr>
+            </w:pPr>
+            <w:r>
+              <w:rPr>
+                <w:rFonts w:ascii="Arial" w:hAnsi="Arial" w:cs="Arial"/>
+                <w:sz w:val="20"/>
+                <w:szCs w:val="20"/>
+              </w:rPr>
+              <w:t xml:space="preserve">Internal: Owner </w:t>
+            </w:r>
+            <w:r>
+              <w:rPr>
+                <w:rFonts w:ascii="Arial" w:hAnsi="Arial" w:cs="Arial"/>
+                <w:sz w:val="20"/>
+                <w:szCs w:val="20"/>
+              </w:rPr>
+              <w:t>–</w:t>
+            </w:r>
+            <w:r>
+              <w:rPr>
+                <w:rFonts w:ascii="Arial" w:hAnsi="Arial" w:cs="Arial"/>
+                <w:sz w:val="20"/>
+                <w:szCs w:val="20"/>
+              </w:rPr>
+              <w:t xml:space="preserve"> Jean</w:t>
+            </w:r>
+            <w:r>
+              <w:rPr>
+                <w:rFonts w:ascii="Arial" w:hAnsi="Arial" w:cs="Arial"/>
+                <w:sz w:val="20"/>
+                <w:szCs w:val="20"/>
+              </w:rPr>
+              <w:t>inne Morgan</w:t>
+            </w:r>
           </w:p>
         </w:tc>
       </w:tr>
@@ -5474,10 +5487,18 @@
             <w:pPr>
               <w:rPr>
                 <w:rFonts w:ascii="Arial" w:hAnsi="Arial" w:cs="Arial"/>
-                <w:sz w:val="16"/>
-                <w:szCs w:val="16"/>
-              </w:rPr>
-            </w:pPr>
+                <w:sz w:val="20"/>
+                <w:szCs w:val="20"/>
+              </w:rPr>
+            </w:pPr>
+            <w:r>
+              <w:rPr>
+                <w:rFonts w:ascii="Arial" w:hAnsi="Arial" w:cs="Arial"/>
+                <w:sz w:val="20"/>
+                <w:szCs w:val="20"/>
+              </w:rPr>
+              <w:t>Internal: Service desk – Paula Schlicht</w:t>
+            </w:r>
           </w:p>
         </w:tc>
       </w:tr>
@@ -5535,10 +5556,164 @@
             <w:pPr>
               <w:rPr>
                 <w:rFonts w:ascii="Arial" w:hAnsi="Arial" w:cs="Arial"/>
-                <w:sz w:val="16"/>
-                <w:szCs w:val="16"/>
-              </w:rPr>
-            </w:pPr>
+                <w:sz w:val="20"/>
+                <w:szCs w:val="20"/>
+              </w:rPr>
+            </w:pPr>
+            <w:r>
+              <w:rPr>
+                <w:rFonts w:ascii="Arial" w:hAnsi="Arial" w:cs="Arial"/>
+                <w:sz w:val="20"/>
+                <w:szCs w:val="20"/>
+              </w:rPr>
+              <w:t>Internal: Manager</w:t>
+            </w:r>
+            <w:r>
+              <w:rPr>
+                <w:rFonts w:ascii="Arial" w:hAnsi="Arial" w:cs="Arial"/>
+                <w:sz w:val="20"/>
+                <w:szCs w:val="20"/>
+              </w:rPr>
+              <w:t xml:space="preserve"> – Larry Weisberg</w:t>
+            </w:r>
+          </w:p>
+        </w:tc>
+      </w:tr>
+      <w:tr>
+        <w:trPr>
+          <w:cantSplit/>
+          <w:trHeight w:val="229"/>
+        </w:trPr>
+        <w:tc>
+          <w:tcPr>
+            <w:tcW w:w="540" w:type="dxa"/>
+          </w:tcPr>
+          <w:p>
+            <w:pPr>
+              <w:jc w:val="center"/>
+              <w:rPr>
+                <w:rFonts w:ascii="Arial" w:hAnsi="Arial" w:cs="Arial"/>
+                <w:sz w:val="20"/>
+                <w:szCs w:val="20"/>
+              </w:rPr>
+            </w:pPr>
+            <w:r>
+              <w:rPr>
+                <w:rFonts w:ascii="Arial" w:hAnsi="Arial" w:cs="Arial"/>
+                <w:sz w:val="20"/>
+                <w:szCs w:val="20"/>
+              </w:rPr>
+              <w:t>4.</w:t>
+            </w:r>
+          </w:p>
+          <w:p>
+            <w:pPr>
+              <w:jc w:val="center"/>
+              <w:rPr>
+                <w:rFonts w:ascii="Arial" w:hAnsi="Arial" w:cs="Arial"/>
+                <w:sz w:val="20"/>
+                <w:szCs w:val="20"/>
+              </w:rPr>
+            </w:pPr>
+          </w:p>
+        </w:tc>
+        <w:tc>
+          <w:tcPr>
+            <w:tcW w:w="10530" w:type="dxa"/>
+          </w:tcPr>
+          <w:p>
+            <w:pPr>
+              <w:rPr>
+                <w:rFonts w:ascii="Arial" w:hAnsi="Arial" w:cs="Arial"/>
+                <w:sz w:val="20"/>
+                <w:szCs w:val="20"/>
+              </w:rPr>
+            </w:pPr>
+            <w:r>
+              <w:rPr>
+                <w:rFonts w:ascii="Arial" w:hAnsi="Arial" w:cs="Arial"/>
+                <w:sz w:val="20"/>
+                <w:szCs w:val="20"/>
+              </w:rPr>
+              <w:t>Internal: Accountant – Philippa Snow</w:t>
+            </w:r>
+          </w:p>
+        </w:tc>
+      </w:tr>
+      <w:tr>
+        <w:trPr>
+          <w:cantSplit/>
+          <w:trHeight w:val="229"/>
+        </w:trPr>
+        <w:tc>
+          <w:tcPr>
+            <w:tcW w:w="540" w:type="dxa"/>
+          </w:tcPr>
+          <w:p>
+            <w:pPr>
+              <w:jc w:val="center"/>
+              <w:rPr>
+                <w:rFonts w:ascii="Arial" w:hAnsi="Arial" w:cs="Arial"/>
+                <w:sz w:val="20"/>
+                <w:szCs w:val="20"/>
+              </w:rPr>
+            </w:pPr>
+            <w:r>
+              <w:rPr>
+                <w:rFonts w:ascii="Arial" w:hAnsi="Arial" w:cs="Arial"/>
+                <w:sz w:val="20"/>
+                <w:szCs w:val="20"/>
+              </w:rPr>
+              <w:t>5.</w:t>
+            </w:r>
+          </w:p>
+          <w:p>
+            <w:pPr>
+              <w:jc w:val="center"/>
+              <w:rPr>
+                <w:rFonts w:ascii="Arial" w:hAnsi="Arial" w:cs="Arial"/>
+                <w:sz w:val="20"/>
+                <w:szCs w:val="20"/>
+              </w:rPr>
+            </w:pPr>
+            <w:r>
+              <w:rPr>
+                <w:rFonts w:ascii="Arial" w:hAnsi="Arial" w:cs="Arial"/>
+                <w:sz w:val="20"/>
+                <w:szCs w:val="20"/>
+              </w:rPr>
+              <w:t xml:space="preserve"> </w:t>
+            </w:r>
+          </w:p>
+        </w:tc>
+        <w:tc>
+          <w:tcPr>
+            <w:tcW w:w="10530" w:type="dxa"/>
+          </w:tcPr>
+          <w:p>
+            <w:pPr>
+              <w:rPr>
+                <w:rFonts w:ascii="Arial" w:hAnsi="Arial" w:cs="Arial"/>
+                <w:sz w:val="20"/>
+                <w:szCs w:val="20"/>
+              </w:rPr>
+            </w:pPr>
+            <w:r>
+              <w:rPr>
+                <w:rFonts w:ascii="Arial" w:hAnsi="Arial" w:cs="Arial"/>
+                <w:sz w:val="20"/>
+                <w:szCs w:val="20"/>
+              </w:rPr>
+              <w:t xml:space="preserve">Internal: </w:t>
+            </w:r>
+            <w:r>
+              <w:rPr>
+                <w:rFonts w:ascii="Arial" w:hAnsi="Arial" w:cs="Arial"/>
+                <w:sz w:val="20"/>
+                <w:szCs w:val="20"/>
+              </w:rPr>
+              <w:t>Web Administrator – Zach Markowitz</w:t>
+            </w:r>
           </w:p>
         </w:tc>
       </w:tr>
@@ -5558,7 +5733,6 @@
       <w:bookmarkStart w:id="20" w:name="_Toc343519681"/>
       <w:bookmarkStart w:id="21" w:name="_Toc443509460"/>
       <w:r>
-        <w:lastRenderedPageBreak/>
         <w:t xml:space="preserve">Key </w:t>
       </w:r>
       <w:r>
@@ -5690,29 +5864,45 @@
                 <w:szCs w:val="18"/>
               </w:rPr>
             </w:pPr>
-          </w:p>
-        </w:tc>
-        <w:tc>
-          <w:tcPr>
-            <w:tcW w:w="11485" w:type="dxa"/>
-          </w:tcPr>
-          <w:p>
-            <w:pPr>
-              <w:rPr>
-                <w:rFonts w:ascii="Arial" w:hAnsi="Arial" w:cs="Arial"/>
-                <w:color w:val="0000FF"/>
+            <w:r>
+              <w:rPr>
+                <w:rFonts w:ascii="Arial" w:hAnsi="Arial" w:cs="Arial"/>
+                <w:color w:val="000000"/>
                 <w:sz w:val="18"/>
                 <w:szCs w:val="18"/>
               </w:rPr>
-            </w:pPr>
-            <w:r>
-              <w:rPr>
-                <w:rFonts w:ascii="Arial" w:hAnsi="Arial" w:cs="Arial"/>
-                <w:color w:val="0000FF"/>
+              <w:t>A</w:t>
+            </w:r>
+            <w:r>
+              <w:rPr>
+                <w:rFonts w:ascii="Arial" w:hAnsi="Arial" w:cs="Arial"/>
+                <w:color w:val="000000"/>
                 <w:sz w:val="18"/>
                 <w:szCs w:val="18"/>
               </w:rPr>
-              <w:t>List any assumptions the requirements are based on</w:t>
+              <w:t>1</w:t>
+            </w:r>
+          </w:p>
+        </w:tc>
+        <w:tc>
+          <w:tcPr>
+            <w:tcW w:w="11485" w:type="dxa"/>
+          </w:tcPr>
+          <w:p>
+            <w:pPr>
+              <w:rPr>
+                <w:rFonts w:ascii="Arial" w:hAnsi="Arial" w:cs="Arial"/>
+                <w:sz w:val="18"/>
+                <w:szCs w:val="18"/>
+              </w:rPr>
+            </w:pPr>
+            <w:r>
+              <w:rPr>
+                <w:rFonts w:ascii="Arial" w:hAnsi="Arial" w:cs="Arial"/>
+                <w:sz w:val="18"/>
+                <w:szCs w:val="18"/>
+              </w:rPr>
+              <w:t>Customer data is not stored safe</w:t>
             </w:r>
           </w:p>
         </w:tc>
@@ -5730,20 +5920,44 @@
                 <w:szCs w:val="18"/>
               </w:rPr>
             </w:pPr>
-          </w:p>
-        </w:tc>
-        <w:tc>
-          <w:tcPr>
-            <w:tcW w:w="11485" w:type="dxa"/>
-          </w:tcPr>
-          <w:p>
-            <w:pPr>
+            <w:r>
               <w:rPr>
                 <w:rFonts w:ascii="Arial" w:hAnsi="Arial" w:cs="Arial"/>
                 <w:sz w:val="18"/>
                 <w:szCs w:val="18"/>
               </w:rPr>
-            </w:pPr>
+              <w:t>A</w:t>
+            </w:r>
+            <w:r>
+              <w:rPr>
+                <w:rFonts w:ascii="Arial" w:hAnsi="Arial" w:cs="Arial"/>
+                <w:sz w:val="18"/>
+                <w:szCs w:val="18"/>
+              </w:rPr>
+              <w:t>2</w:t>
+            </w:r>
+          </w:p>
+        </w:tc>
+        <w:tc>
+          <w:tcPr>
+            <w:tcW w:w="11485" w:type="dxa"/>
+          </w:tcPr>
+          <w:p>
+            <w:pPr>
+              <w:rPr>
+                <w:rFonts w:ascii="Arial" w:hAnsi="Arial" w:cs="Arial"/>
+                <w:sz w:val="18"/>
+                <w:szCs w:val="18"/>
+              </w:rPr>
+            </w:pPr>
+            <w:r>
+              <w:rPr>
+                <w:rFonts w:ascii="Arial" w:hAnsi="Arial" w:cs="Arial"/>
+                <w:sz w:val="18"/>
+                <w:szCs w:val="18"/>
+              </w:rPr>
+              <w:t>Box office tickets bought are not added to the data base</w:t>
+            </w:r>
           </w:p>
         </w:tc>
       </w:tr>
@@ -5760,20 +5974,44 @@
                 <w:szCs w:val="18"/>
               </w:rPr>
             </w:pPr>
-          </w:p>
-        </w:tc>
-        <w:tc>
-          <w:tcPr>
-            <w:tcW w:w="11485" w:type="dxa"/>
-          </w:tcPr>
-          <w:p>
-            <w:pPr>
+            <w:r>
               <w:rPr>
                 <w:rFonts w:ascii="Arial" w:hAnsi="Arial" w:cs="Arial"/>
                 <w:sz w:val="18"/>
                 <w:szCs w:val="18"/>
               </w:rPr>
-            </w:pPr>
+              <w:t>A</w:t>
+            </w:r>
+            <w:r>
+              <w:rPr>
+                <w:rFonts w:ascii="Arial" w:hAnsi="Arial" w:cs="Arial"/>
+                <w:sz w:val="18"/>
+                <w:szCs w:val="18"/>
+              </w:rPr>
+              <w:t>3</w:t>
+            </w:r>
+          </w:p>
+        </w:tc>
+        <w:tc>
+          <w:tcPr>
+            <w:tcW w:w="11485" w:type="dxa"/>
+          </w:tcPr>
+          <w:p>
+            <w:pPr>
+              <w:rPr>
+                <w:rFonts w:ascii="Arial" w:hAnsi="Arial" w:cs="Arial"/>
+                <w:sz w:val="18"/>
+                <w:szCs w:val="18"/>
+              </w:rPr>
+            </w:pPr>
+            <w:r>
+              <w:rPr>
+                <w:rFonts w:ascii="Arial" w:hAnsi="Arial" w:cs="Arial"/>
+                <w:sz w:val="18"/>
+                <w:szCs w:val="18"/>
+              </w:rPr>
+              <w:t>To many redirections</w:t>
+            </w:r>
           </w:p>
         </w:tc>
       </w:tr>
@@ -5790,20 +6028,44 @@
                 <w:szCs w:val="18"/>
               </w:rPr>
             </w:pPr>
-          </w:p>
-        </w:tc>
-        <w:tc>
-          <w:tcPr>
-            <w:tcW w:w="11485" w:type="dxa"/>
-          </w:tcPr>
-          <w:p>
-            <w:pPr>
+            <w:r>
               <w:rPr>
                 <w:rFonts w:ascii="Arial" w:hAnsi="Arial" w:cs="Arial"/>
                 <w:sz w:val="18"/>
                 <w:szCs w:val="18"/>
               </w:rPr>
-            </w:pPr>
+              <w:t>A</w:t>
+            </w:r>
+            <w:r>
+              <w:rPr>
+                <w:rFonts w:ascii="Arial" w:hAnsi="Arial" w:cs="Arial"/>
+                <w:sz w:val="18"/>
+                <w:szCs w:val="18"/>
+              </w:rPr>
+              <w:t>4</w:t>
+            </w:r>
+          </w:p>
+        </w:tc>
+        <w:tc>
+          <w:tcPr>
+            <w:tcW w:w="11485" w:type="dxa"/>
+          </w:tcPr>
+          <w:p>
+            <w:pPr>
+              <w:rPr>
+                <w:rFonts w:ascii="Arial" w:hAnsi="Arial" w:cs="Arial"/>
+                <w:sz w:val="18"/>
+                <w:szCs w:val="18"/>
+              </w:rPr>
+            </w:pPr>
+            <w:r>
+              <w:rPr>
+                <w:rFonts w:ascii="Arial" w:hAnsi="Arial" w:cs="Arial"/>
+                <w:sz w:val="18"/>
+                <w:szCs w:val="18"/>
+              </w:rPr>
+              <w:t xml:space="preserve">High data traffic </w:t>
+            </w:r>
           </w:p>
         </w:tc>
       </w:tr>
@@ -5820,20 +6082,52 @@
                 <w:szCs w:val="18"/>
               </w:rPr>
             </w:pPr>
-          </w:p>
-        </w:tc>
-        <w:tc>
-          <w:tcPr>
-            <w:tcW w:w="11485" w:type="dxa"/>
-          </w:tcPr>
-          <w:p>
-            <w:pPr>
+            <w:r>
               <w:rPr>
                 <w:rFonts w:ascii="Arial" w:hAnsi="Arial" w:cs="Arial"/>
                 <w:sz w:val="18"/>
                 <w:szCs w:val="18"/>
               </w:rPr>
-            </w:pPr>
+              <w:t>A</w:t>
+            </w:r>
+            <w:r>
+              <w:rPr>
+                <w:rFonts w:ascii="Arial" w:hAnsi="Arial" w:cs="Arial"/>
+                <w:sz w:val="18"/>
+                <w:szCs w:val="18"/>
+              </w:rPr>
+              <w:t>5</w:t>
+            </w:r>
+          </w:p>
+        </w:tc>
+        <w:tc>
+          <w:tcPr>
+            <w:tcW w:w="11485" w:type="dxa"/>
+          </w:tcPr>
+          <w:p>
+            <w:pPr>
+              <w:rPr>
+                <w:rFonts w:ascii="Arial" w:hAnsi="Arial" w:cs="Arial"/>
+                <w:sz w:val="18"/>
+                <w:szCs w:val="18"/>
+              </w:rPr>
+            </w:pPr>
+            <w:r>
+              <w:rPr>
+                <w:rFonts w:ascii="Arial" w:hAnsi="Arial" w:cs="Arial"/>
+                <w:sz w:val="18"/>
+                <w:szCs w:val="18"/>
+              </w:rPr>
+              <w:t xml:space="preserve">Client data is incorrect, due to the box office tickets not being </w:t>
+            </w:r>
+            <w:r>
+              <w:rPr>
+                <w:rFonts w:ascii="Arial" w:hAnsi="Arial" w:cs="Arial"/>
+                <w:sz w:val="18"/>
+                <w:szCs w:val="18"/>
+              </w:rPr>
+              <w:t xml:space="preserve">registered </w:t>
+            </w:r>
           </w:p>
         </w:tc>
       </w:tr>
@@ -5943,29 +6237,44 @@
                 <w:szCs w:val="18"/>
               </w:rPr>
             </w:pPr>
-          </w:p>
-        </w:tc>
-        <w:tc>
-          <w:tcPr>
-            <w:tcW w:w="11485" w:type="dxa"/>
-          </w:tcPr>
-          <w:p>
-            <w:pPr>
-              <w:rPr>
-                <w:rFonts w:ascii="Arial" w:hAnsi="Arial" w:cs="Arial"/>
-                <w:color w:val="0000FF"/>
+            <w:r>
+              <w:rPr>
+                <w:rFonts w:ascii="Arial" w:hAnsi="Arial" w:cs="Arial"/>
+                <w:color w:val="000000"/>
                 <w:sz w:val="18"/>
                 <w:szCs w:val="18"/>
               </w:rPr>
-            </w:pPr>
-            <w:r>
-              <w:rPr>
-                <w:rFonts w:ascii="Arial" w:hAnsi="Arial" w:cs="Arial"/>
-                <w:color w:val="0000FF"/>
+              <w:t>C1</w:t>
+            </w:r>
+          </w:p>
+        </w:tc>
+        <w:tc>
+          <w:tcPr>
+            <w:tcW w:w="11485" w:type="dxa"/>
+          </w:tcPr>
+          <w:p>
+            <w:pPr>
+              <w:rPr>
+                <w:rFonts w:ascii="Arial" w:hAnsi="Arial" w:cs="Arial"/>
                 <w:sz w:val="18"/>
                 <w:szCs w:val="18"/>
               </w:rPr>
-              <w:t>List any constraints the requirements are based on</w:t>
+            </w:pPr>
+            <w:r>
+              <w:rPr>
+                <w:rFonts w:ascii="Arial" w:hAnsi="Arial" w:cs="Arial"/>
+                <w:sz w:val="18"/>
+                <w:szCs w:val="18"/>
+              </w:rPr>
+              <w:t xml:space="preserve">Staff that handles the tickets and </w:t>
+            </w:r>
+            <w:r>
+              <w:rPr>
+                <w:rFonts w:ascii="Arial" w:hAnsi="Arial" w:cs="Arial"/>
+                <w:sz w:val="18"/>
+                <w:szCs w:val="18"/>
+              </w:rPr>
+              <w:t xml:space="preserve">bar are students. </w:t>
             </w:r>
           </w:p>
         </w:tc>
@@ -5983,20 +6292,36 @@
                 <w:szCs w:val="18"/>
               </w:rPr>
             </w:pPr>
-          </w:p>
-        </w:tc>
-        <w:tc>
-          <w:tcPr>
-            <w:tcW w:w="11485" w:type="dxa"/>
-          </w:tcPr>
-          <w:p>
-            <w:pPr>
+            <w:r>
               <w:rPr>
                 <w:rFonts w:ascii="Arial" w:hAnsi="Arial" w:cs="Arial"/>
                 <w:sz w:val="18"/>
                 <w:szCs w:val="18"/>
               </w:rPr>
-            </w:pPr>
+              <w:t>C2</w:t>
+            </w:r>
+          </w:p>
+        </w:tc>
+        <w:tc>
+          <w:tcPr>
+            <w:tcW w:w="11485" w:type="dxa"/>
+          </w:tcPr>
+          <w:p>
+            <w:pPr>
+              <w:rPr>
+                <w:rFonts w:ascii="Arial" w:hAnsi="Arial" w:cs="Arial"/>
+                <w:sz w:val="18"/>
+                <w:szCs w:val="18"/>
+              </w:rPr>
+            </w:pPr>
+            <w:r>
+              <w:rPr>
+                <w:rFonts w:ascii="Arial" w:hAnsi="Arial" w:cs="Arial"/>
+                <w:sz w:val="18"/>
+                <w:szCs w:val="18"/>
+              </w:rPr>
+              <w:t xml:space="preserve">Staff changes on a regular basis </w:t>
+            </w:r>
           </w:p>
         </w:tc>
       </w:tr>
@@ -6013,19 +6338,27 @@
                 <w:szCs w:val="18"/>
               </w:rPr>
             </w:pPr>
-          </w:p>
-        </w:tc>
-        <w:tc>
-          <w:tcPr>
-            <w:tcW w:w="11485" w:type="dxa"/>
-          </w:tcPr>
-          <w:p>
-            <w:pPr>
+            <w:r>
               <w:rPr>
                 <w:rFonts w:ascii="Arial" w:hAnsi="Arial" w:cs="Arial"/>
                 <w:sz w:val="18"/>
                 <w:szCs w:val="18"/>
               </w:rPr>
+              <w:t>C3</w:t>
+            </w:r>
+          </w:p>
+        </w:tc>
+        <w:tc>
+          <w:tcPr>
+            <w:tcW w:w="11485" w:type="dxa"/>
+          </w:tcPr>
+          <w:p>
+            <w:pPr>
+              <w:rPr>
+                <w:rFonts w:ascii="Arial" w:hAnsi="Arial" w:cs="Arial"/>
+                <w:sz w:val="18"/>
+                <w:szCs w:val="18"/>
+              </w:rPr>
             </w:pPr>
           </w:p>
         </w:tc>
@@ -6043,6 +6376,14 @@
                 <w:szCs w:val="18"/>
               </w:rPr>
             </w:pPr>
+            <w:r>
+              <w:rPr>
+                <w:rFonts w:ascii="Arial" w:hAnsi="Arial" w:cs="Arial"/>
+                <w:sz w:val="18"/>
+                <w:szCs w:val="18"/>
+              </w:rPr>
+              <w:t>C4</w:t>
+            </w:r>
           </w:p>
         </w:tc>
         <w:tc>
@@ -6141,19 +6482,6 @@
       </w:pPr>
       <w:bookmarkStart w:id="25" w:name="_Toc443509462"/>
       <w:r>
-        <w:rPr>
-          <w:bCs w:val="0"/>
-          <w:smallCaps w:val="0"/>
-          <w:color w:val="0000FF"/>
-          <w:sz w:val="20"/>
-          <w:szCs w:val="20"/>
-        </w:rPr>
-        <w:t>(OPTIONAL)</w:t>
-      </w:r>
-      <w:r>
-        <w:t xml:space="preserve"> </w:t>
-      </w:r>
-      <w:r>
         <w:t>Use Cases</w:t>
       </w:r>
       <w:bookmarkEnd w:id="24"/>
@@ -6165,54 +6493,45 @@
         <w:ind w:left="360"/>
         <w:rPr>
           <w:rFonts w:ascii="Arial" w:hAnsi="Arial" w:cs="Arial"/>
-          <w:color w:val="0000FF"/>
+          <w:b/>
+          <w:bCs/>
+          <w:color w:val="auto"/>
           <w:sz w:val="20"/>
         </w:rPr>
       </w:pPr>
       <w:r>
         <w:rPr>
           <w:rFonts w:ascii="Arial" w:hAnsi="Arial" w:cs="Arial"/>
-          <w:color w:val="0000FF"/>
+          <w:b/>
+          <w:bCs/>
+          <w:color w:val="auto"/>
           <w:sz w:val="20"/>
         </w:rPr>
-        <w:t>&lt;</w:t>
+        <w:t>Buy ticket via Website</w:t>
+      </w:r>
+    </w:p>
+    <w:p>
+      <w:pPr>
+        <w:pStyle w:val="InstructionText"/>
+        <w:ind w:left="360"/>
+        <w:rPr>
+          <w:rFonts w:ascii="Arial" w:hAnsi="Arial" w:cs="Arial"/>
+          <w:color w:val="auto"/>
+          <w:sz w:val="20"/>
+        </w:rPr>
+      </w:pPr>
+      <w:r>
+        <w:rPr>
+          <w:rFonts w:ascii="Arial" w:hAnsi="Arial" w:cs="Arial"/>
+          <w:color w:val="auto"/>
+          <w:sz w:val="20"/>
+        </w:rPr>
+        <w:t>Visitors want to be able to buy tickets for screenings</w:t>
       </w:r>
       <w:r>
         <w:rPr>
           <w:rFonts w:ascii="Arial" w:hAnsi="Arial" w:cs="Arial"/>
-          <w:color w:val="0000FF"/>
-          <w:sz w:val="20"/>
-        </w:rPr>
-        <w:t>The primary purpose of the Use Case is to capture the required system behavior from the perspective of the end-user in achievin</w:t>
-      </w:r>
-      <w:r>
-        <w:rPr>
-          <w:rFonts w:ascii="Arial" w:hAnsi="Arial" w:cs="Arial"/>
-          <w:color w:val="0000FF"/>
-          <w:sz w:val="20"/>
-        </w:rPr>
-        <w:t>g one or more desired goals. A Use C</w:t>
-      </w:r>
-      <w:r>
-        <w:rPr>
-          <w:rFonts w:ascii="Arial" w:hAnsi="Arial" w:cs="Arial"/>
-          <w:color w:val="0000FF"/>
-          <w:sz w:val="20"/>
-        </w:rPr>
-        <w:t>ase contains a description of the flow of events describing the interaction between actors and the system.  The use case may also be represented visually in UML in order to show relationships with other the use cases and actors</w:t>
-      </w:r>
-      <w:r>
-        <w:rPr>
-          <w:rFonts w:ascii="Arial" w:hAnsi="Arial" w:cs="Arial"/>
-          <w:color w:val="0000FF"/>
-          <w:sz w:val="20"/>
-        </w:rPr>
-        <w:t>&gt;</w:t>
-      </w:r>
-      <w:r>
-        <w:rPr>
-          <w:rFonts w:ascii="Arial" w:hAnsi="Arial" w:cs="Arial"/>
-          <w:color w:val="0000FF"/>
+          <w:color w:val="auto"/>
           <w:sz w:val="20"/>
         </w:rPr>
         <w:t xml:space="preserve">. </w:t>
@@ -6220,11 +6539,230 @@
     </w:p>
     <w:p>
       <w:pPr>
+        <w:pStyle w:val="InstructionText"/>
+        <w:ind w:left="360"/>
+        <w:rPr>
+          <w:rFonts w:ascii="Arial" w:hAnsi="Arial" w:cs="Arial"/>
+          <w:color w:val="auto"/>
+          <w:sz w:val="20"/>
+        </w:rPr>
+      </w:pPr>
+    </w:p>
+    <w:p>
+      <w:pPr>
+        <w:pStyle w:val="InstructionText"/>
+        <w:ind w:left="360"/>
+        <w:rPr>
+          <w:rFonts w:ascii="Arial" w:hAnsi="Arial" w:cs="Arial"/>
+          <w:b/>
+          <w:bCs/>
+          <w:color w:val="auto"/>
+          <w:sz w:val="20"/>
+        </w:rPr>
+      </w:pPr>
+      <w:r>
+        <w:rPr>
+          <w:rFonts w:ascii="Arial" w:hAnsi="Arial" w:cs="Arial"/>
+          <w:b/>
+          <w:bCs/>
+          <w:color w:val="auto"/>
+          <w:sz w:val="20"/>
+        </w:rPr>
+        <w:lastRenderedPageBreak/>
+        <w:t>Create an account</w:t>
+      </w:r>
+    </w:p>
+    <w:p>
+      <w:pPr>
+        <w:pStyle w:val="InstructionText"/>
+        <w:ind w:left="360"/>
+        <w:rPr>
+          <w:rFonts w:ascii="Arial" w:hAnsi="Arial" w:cs="Arial"/>
+          <w:color w:val="auto"/>
+          <w:sz w:val="20"/>
+        </w:rPr>
+      </w:pPr>
+      <w:r>
+        <w:rPr>
+          <w:rFonts w:ascii="Arial" w:hAnsi="Arial" w:cs="Arial"/>
+          <w:color w:val="auto"/>
+          <w:sz w:val="20"/>
+        </w:rPr>
+        <w:t xml:space="preserve">Visitors need to be able to create an secure account. </w:t>
+      </w:r>
+    </w:p>
+    <w:p>
+      <w:pPr>
+        <w:pStyle w:val="InstructionText"/>
+        <w:ind w:left="360"/>
+        <w:rPr>
+          <w:rFonts w:ascii="Arial" w:hAnsi="Arial" w:cs="Arial"/>
+          <w:color w:val="auto"/>
+          <w:sz w:val="20"/>
+        </w:rPr>
+      </w:pPr>
+    </w:p>
+    <w:p>
+      <w:pPr>
+        <w:pStyle w:val="InstructionText"/>
+        <w:ind w:left="360"/>
+        <w:rPr>
+          <w:rFonts w:ascii="Arial" w:hAnsi="Arial" w:cs="Arial"/>
+          <w:b/>
+          <w:bCs/>
+          <w:color w:val="auto"/>
+          <w:sz w:val="20"/>
+        </w:rPr>
+      </w:pPr>
+      <w:r>
+        <w:rPr>
+          <w:rFonts w:ascii="Arial" w:hAnsi="Arial" w:cs="Arial"/>
+          <w:b/>
+          <w:bCs/>
+          <w:color w:val="auto"/>
+          <w:sz w:val="20"/>
+        </w:rPr>
+        <w:t xml:space="preserve">Daily reports </w:t>
+      </w:r>
+    </w:p>
+    <w:p>
+      <w:pPr>
+        <w:pStyle w:val="InstructionText"/>
+        <w:ind w:left="360"/>
+        <w:rPr>
+          <w:rFonts w:ascii="Arial" w:hAnsi="Arial" w:cs="Arial"/>
+          <w:color w:val="auto"/>
+          <w:sz w:val="20"/>
+        </w:rPr>
+      </w:pPr>
+      <w:r>
+        <w:rPr>
+          <w:rFonts w:ascii="Arial" w:hAnsi="Arial" w:cs="Arial"/>
+          <w:color w:val="auto"/>
+          <w:sz w:val="20"/>
+        </w:rPr>
+        <w:t>The accountant wants a daily overview of seats sold.</w:t>
+      </w:r>
+    </w:p>
+    <w:p>
+      <w:pPr>
+        <w:pStyle w:val="InstructionText"/>
+        <w:ind w:left="360"/>
+        <w:rPr>
+          <w:rFonts w:ascii="Arial" w:hAnsi="Arial" w:cs="Arial"/>
+          <w:color w:val="auto"/>
+          <w:sz w:val="20"/>
+        </w:rPr>
+      </w:pPr>
+    </w:p>
+    <w:p>
+      <w:pPr>
+        <w:pStyle w:val="InstructionText"/>
+        <w:ind w:left="360"/>
+        <w:rPr>
+          <w:rFonts w:ascii="Arial" w:hAnsi="Arial" w:cs="Arial"/>
+          <w:b/>
+          <w:bCs/>
+          <w:color w:val="auto"/>
+          <w:sz w:val="20"/>
+        </w:rPr>
+      </w:pPr>
+      <w:r>
+        <w:rPr>
+          <w:rFonts w:ascii="Arial" w:hAnsi="Arial" w:cs="Arial"/>
+          <w:b/>
+          <w:bCs/>
+          <w:color w:val="auto"/>
+          <w:sz w:val="20"/>
+        </w:rPr>
+        <w:t>Box office sales</w:t>
+      </w:r>
+    </w:p>
+    <w:p>
+      <w:pPr>
+        <w:pStyle w:val="InstructionText"/>
+        <w:ind w:left="360"/>
+        <w:rPr>
+          <w:rFonts w:ascii="Arial" w:hAnsi="Arial" w:cs="Arial"/>
+          <w:color w:val="auto"/>
+          <w:sz w:val="20"/>
+        </w:rPr>
+      </w:pPr>
+      <w:r>
+        <w:rPr>
+          <w:rFonts w:ascii="Arial" w:hAnsi="Arial" w:cs="Arial"/>
+          <w:color w:val="auto"/>
+          <w:sz w:val="20"/>
+        </w:rPr>
+        <w:t>Visitors need to be able to buy tickets for screenings</w:t>
+      </w:r>
+    </w:p>
+    <w:p>
+      <w:pPr>
+        <w:pStyle w:val="InstructionText"/>
+        <w:ind w:left="360"/>
+        <w:rPr>
+          <w:rFonts w:ascii="Arial" w:hAnsi="Arial" w:cs="Arial"/>
+          <w:color w:val="auto"/>
+          <w:sz w:val="20"/>
+        </w:rPr>
+      </w:pPr>
+    </w:p>
+    <w:p>
+      <w:pPr>
+        <w:pStyle w:val="InstructionText"/>
+        <w:ind w:left="360"/>
+        <w:rPr>
+          <w:rFonts w:ascii="Arial" w:hAnsi="Arial" w:cs="Arial"/>
+          <w:b/>
+          <w:bCs/>
+          <w:color w:val="auto"/>
+          <w:sz w:val="20"/>
+        </w:rPr>
+      </w:pPr>
+      <w:r>
+        <w:rPr>
+          <w:rFonts w:ascii="Arial" w:hAnsi="Arial" w:cs="Arial"/>
+          <w:b/>
+          <w:bCs/>
+          <w:color w:val="auto"/>
+          <w:sz w:val="20"/>
+        </w:rPr>
+        <w:t>Maximum seats</w:t>
+      </w:r>
+    </w:p>
+    <w:p>
+      <w:pPr>
+        <w:pStyle w:val="InstructionText"/>
+        <w:ind w:left="360"/>
+        <w:rPr>
+          <w:rFonts w:ascii="Arial" w:hAnsi="Arial" w:cs="Arial"/>
+          <w:color w:val="auto"/>
+          <w:sz w:val="20"/>
+        </w:rPr>
+      </w:pPr>
+      <w:r>
+        <w:rPr>
+          <w:rFonts w:ascii="Arial" w:hAnsi="Arial" w:cs="Arial"/>
+          <w:color w:val="auto"/>
+          <w:sz w:val="20"/>
+        </w:rPr>
+        <w:t>Never double book a seat for a screening</w:t>
+      </w:r>
+    </w:p>
+    <w:p>
+      <w:pPr>
         <w:pStyle w:val="Heading2"/>
         <w:ind w:firstLine="360"/>
       </w:pPr>
       <w:bookmarkStart w:id="26" w:name="_Toc343519684"/>
       <w:bookmarkStart w:id="27" w:name="_Toc443509463"/>
+    </w:p>
+    <w:p>
+      <w:pPr>
+        <w:pStyle w:val="Heading2"/>
+        <w:ind w:firstLine="360"/>
+      </w:pPr>
       <w:r>
         <w:t>Use Case</w:t>
       </w:r>
@@ -6234,7 +6772,6 @@
       <w:bookmarkEnd w:id="26"/>
       <w:bookmarkEnd w:id="27"/>
     </w:p>
-    <w:p/>
     <w:p>
       <w:pPr>
         <w:pStyle w:val="Heading2"/>
@@ -8429,7 +8966,7 @@
                           </pic:cNvPicPr>
                         </pic:nvPicPr>
                         <pic:blipFill>
-                          <a:blip r:embed="rId9">
+                          <a:blip r:embed="rId10">
                             <a:extLst>
                               <a:ext uri="{28A0092B-C50C-407E-A947-70E740481C1C}">
                                 <a14:useLocalDpi xmlns:a14="http://schemas.microsoft.com/office/drawing/2010/main" val="0"/>
@@ -11632,7 +12169,7 @@
           <w:szCs w:val="20"/>
         </w:rPr>
         <w:sectPr>
-          <w:headerReference w:type="default" r:id="rId10"/>
+          <w:headerReference w:type="default" r:id="rId11"/>
           <w:pgSz w:w="15840" w:h="12240" w:orient="landscape" w:code="1"/>
           <w:pgMar w:top="1440" w:right="1440" w:bottom="720" w:left="1440" w:header="720" w:footer="720" w:gutter="0"/>
           <w:cols w:space="720"/>
@@ -11726,7 +12263,7 @@
                     </pic:cNvPicPr>
                   </pic:nvPicPr>
                   <pic:blipFill>
-                    <a:blip r:embed="rId11">
+                    <a:blip r:embed="rId12">
                       <a:extLst>
                         <a:ext uri="{28A0092B-C50C-407E-A947-70E740481C1C}">
                           <a14:useLocalDpi xmlns:a14="http://schemas.microsoft.com/office/drawing/2010/main" val="0"/>
@@ -11795,8 +12332,8 @@
     <w:p>
       <w:pPr>
         <w:sectPr>
-          <w:headerReference w:type="default" r:id="rId12"/>
-          <w:footerReference w:type="default" r:id="rId13"/>
+          <w:headerReference w:type="default" r:id="rId13"/>
+          <w:footerReference w:type="default" r:id="rId14"/>
           <w:pgSz w:w="15840" w:h="12240" w:orient="landscape" w:code="1"/>
           <w:pgMar w:top="1440" w:right="1440" w:bottom="907" w:left="1440" w:header="720" w:footer="720" w:gutter="0"/>
           <w:cols w:space="720"/>
@@ -11829,7 +12366,7 @@
                     </pic:cNvPicPr>
                   </pic:nvPicPr>
                   <pic:blipFill>
-                    <a:blip r:embed="rId11">
+                    <a:blip r:embed="rId12">
                       <a:extLst>
                         <a:ext uri="{28A0092B-C50C-407E-A947-70E740481C1C}">
                           <a14:useLocalDpi xmlns:a14="http://schemas.microsoft.com/office/drawing/2010/main" val="0"/>
@@ -13603,8 +14140,8 @@
       </w:pPr>
     </w:p>
     <w:sectPr>
-      <w:headerReference w:type="default" r:id="rId14"/>
-      <w:footerReference w:type="default" r:id="rId15"/>
+      <w:headerReference w:type="default" r:id="rId15"/>
+      <w:footerReference w:type="default" r:id="rId16"/>
       <w:pgSz w:w="12240" w:h="15840" w:code="1"/>
       <w:pgMar w:top="1440" w:right="1440" w:bottom="1440" w:left="1440" w:header="720" w:footer="720" w:gutter="0"/>
       <w:cols w:space="720"/>
@@ -17056,6 +17593,119 @@
     </w:lvl>
   </w:abstractNum>
   <w:abstractNum w:abstractNumId="29" w15:restartNumberingAfterBreak="0">
+    <w:nsid w:val="3DCA1CDB"/>
+    <w:multiLevelType w:val="hybridMultilevel"/>
+    <w:tmpl w:val="4510CA7E"/>
+    <w:lvl w:ilvl="0" w:tplc="7D441148">
+      <w:start w:val="4"/>
+      <w:numFmt w:val="bullet"/>
+      <w:lvlText w:val="-"/>
+      <w:lvlJc w:val="left"/>
+      <w:pPr>
+        <w:ind w:left="720" w:hanging="360"/>
+      </w:pPr>
+      <w:rPr>
+        <w:rFonts w:ascii="Arial" w:eastAsia="Times New Roman" w:hAnsi="Arial" w:cs="Arial" w:hint="default"/>
+      </w:rPr>
+    </w:lvl>
+    <w:lvl w:ilvl="1" w:tplc="20000003" w:tentative="1">
+      <w:start w:val="1"/>
+      <w:numFmt w:val="bullet"/>
+      <w:lvlText w:val="o"/>
+      <w:lvlJc w:val="left"/>
+      <w:pPr>
+        <w:ind w:left="1440" w:hanging="360"/>
+      </w:pPr>
+      <w:rPr>
+        <w:rFonts w:ascii="Courier New" w:hAnsi="Courier New" w:cs="Courier New" w:hint="default"/>
+      </w:rPr>
+    </w:lvl>
+    <w:lvl w:ilvl="2" w:tplc="20000005" w:tentative="1">
+      <w:start w:val="1"/>
+      <w:numFmt w:val="bullet"/>
+      <w:lvlText w:val=""/>
+      <w:lvlJc w:val="left"/>
+      <w:pPr>
+        <w:ind w:left="2160" w:hanging="360"/>
+      </w:pPr>
+      <w:rPr>
+        <w:rFonts w:ascii="Wingdings" w:hAnsi="Wingdings" w:hint="default"/>
+      </w:rPr>
+    </w:lvl>
+    <w:lvl w:ilvl="3" w:tplc="20000001" w:tentative="1">
+      <w:start w:val="1"/>
+      <w:numFmt w:val="bullet"/>
+      <w:lvlText w:val=""/>
+      <w:lvlJc w:val="left"/>
+      <w:pPr>
+        <w:ind w:left="2880" w:hanging="360"/>
+      </w:pPr>
+      <w:rPr>
+        <w:rFonts w:ascii="Symbol" w:hAnsi="Symbol" w:hint="default"/>
+      </w:rPr>
+    </w:lvl>
+    <w:lvl w:ilvl="4" w:tplc="20000003" w:tentative="1">
+      <w:start w:val="1"/>
+      <w:numFmt w:val="bullet"/>
+      <w:lvlText w:val="o"/>
+      <w:lvlJc w:val="left"/>
+      <w:pPr>
+        <w:ind w:left="3600" w:hanging="360"/>
+      </w:pPr>
+      <w:rPr>
+        <w:rFonts w:ascii="Courier New" w:hAnsi="Courier New" w:cs="Courier New" w:hint="default"/>
+      </w:rPr>
+    </w:lvl>
+    <w:lvl w:ilvl="5" w:tplc="20000005" w:tentative="1">
+      <w:start w:val="1"/>
+      <w:numFmt w:val="bullet"/>
+      <w:lvlText w:val=""/>
+      <w:lvlJc w:val="left"/>
+      <w:pPr>
+        <w:ind w:left="4320" w:hanging="360"/>
+      </w:pPr>
+      <w:rPr>
+        <w:rFonts w:ascii="Wingdings" w:hAnsi="Wingdings" w:hint="default"/>
+      </w:rPr>
+    </w:lvl>
+    <w:lvl w:ilvl="6" w:tplc="20000001" w:tentative="1">
+      <w:start w:val="1"/>
+      <w:numFmt w:val="bullet"/>
+      <w:lvlText w:val=""/>
+      <w:lvlJc w:val="left"/>
+      <w:pPr>
+        <w:ind w:left="5040" w:hanging="360"/>
+      </w:pPr>
+      <w:rPr>
+        <w:rFonts w:ascii="Symbol" w:hAnsi="Symbol" w:hint="default"/>
+      </w:rPr>
+    </w:lvl>
+    <w:lvl w:ilvl="7" w:tplc="20000003" w:tentative="1">
+      <w:start w:val="1"/>
+      <w:numFmt w:val="bullet"/>
+      <w:lvlText w:val="o"/>
+      <w:lvlJc w:val="left"/>
+      <w:pPr>
+        <w:ind w:left="5760" w:hanging="360"/>
+      </w:pPr>
+      <w:rPr>
+        <w:rFonts w:ascii="Courier New" w:hAnsi="Courier New" w:cs="Courier New" w:hint="default"/>
+      </w:rPr>
+    </w:lvl>
+    <w:lvl w:ilvl="8" w:tplc="20000005" w:tentative="1">
+      <w:start w:val="1"/>
+      <w:numFmt w:val="bullet"/>
+      <w:lvlText w:val=""/>
+      <w:lvlJc w:val="left"/>
+      <w:pPr>
+        <w:ind w:left="6480" w:hanging="360"/>
+      </w:pPr>
+      <w:rPr>
+        <w:rFonts w:ascii="Wingdings" w:hAnsi="Wingdings" w:hint="default"/>
+      </w:rPr>
+    </w:lvl>
+  </w:abstractNum>
+  <w:abstractNum w:abstractNumId="30" w15:restartNumberingAfterBreak="0">
     <w:nsid w:val="4139752D"/>
     <w:multiLevelType w:val="multilevel"/>
     <w:tmpl w:val="74182F7C"/>
@@ -17195,7 +17845,7 @@
       </w:rPr>
     </w:lvl>
   </w:abstractNum>
-  <w:abstractNum w:abstractNumId="30" w15:restartNumberingAfterBreak="0">
+  <w:abstractNum w:abstractNumId="31" w15:restartNumberingAfterBreak="0">
     <w:nsid w:val="494809CA"/>
     <w:multiLevelType w:val="multilevel"/>
     <w:tmpl w:val="74182F7C"/>
@@ -17335,7 +17985,7 @@
       </w:rPr>
     </w:lvl>
   </w:abstractNum>
-  <w:abstractNum w:abstractNumId="31" w15:restartNumberingAfterBreak="0">
+  <w:abstractNum w:abstractNumId="32" w15:restartNumberingAfterBreak="0">
     <w:nsid w:val="4CDD0722"/>
     <w:multiLevelType w:val="multilevel"/>
     <w:tmpl w:val="0409001F"/>
@@ -17475,7 +18125,7 @@
       </w:rPr>
     </w:lvl>
   </w:abstractNum>
-  <w:abstractNum w:abstractNumId="32" w15:restartNumberingAfterBreak="0">
+  <w:abstractNum w:abstractNumId="33" w15:restartNumberingAfterBreak="0">
     <w:nsid w:val="5169726D"/>
     <w:multiLevelType w:val="multilevel"/>
     <w:tmpl w:val="74FEB338"/>
@@ -17615,7 +18265,7 @@
       </w:rPr>
     </w:lvl>
   </w:abstractNum>
-  <w:abstractNum w:abstractNumId="33" w15:restartNumberingAfterBreak="0">
+  <w:abstractNum w:abstractNumId="34" w15:restartNumberingAfterBreak="0">
     <w:nsid w:val="52D91A5D"/>
     <w:multiLevelType w:val="singleLevel"/>
     <w:tmpl w:val="014C40D8"/>
@@ -17636,7 +18286,7 @@
       </w:rPr>
     </w:lvl>
   </w:abstractNum>
-  <w:abstractNum w:abstractNumId="34" w15:restartNumberingAfterBreak="0">
+  <w:abstractNum w:abstractNumId="35" w15:restartNumberingAfterBreak="0">
     <w:nsid w:val="56391E4E"/>
     <w:multiLevelType w:val="multilevel"/>
     <w:tmpl w:val="247C2C42"/>
@@ -17827,7 +18477,7 @@
       </w:rPr>
     </w:lvl>
   </w:abstractNum>
-  <w:abstractNum w:abstractNumId="35" w15:restartNumberingAfterBreak="0">
+  <w:abstractNum w:abstractNumId="36" w15:restartNumberingAfterBreak="0">
     <w:nsid w:val="592A5BB8"/>
     <w:multiLevelType w:val="multilevel"/>
     <w:tmpl w:val="ED22B8C4"/>
@@ -17967,7 +18617,7 @@
       </w:rPr>
     </w:lvl>
   </w:abstractNum>
-  <w:abstractNum w:abstractNumId="36" w15:restartNumberingAfterBreak="0">
+  <w:abstractNum w:abstractNumId="37" w15:restartNumberingAfterBreak="0">
     <w:nsid w:val="5C5A2714"/>
     <w:multiLevelType w:val="hybridMultilevel"/>
     <w:tmpl w:val="A6582FB8"/>
@@ -18108,7 +18758,7 @@
       </w:rPr>
     </w:lvl>
   </w:abstractNum>
-  <w:abstractNum w:abstractNumId="37" w15:restartNumberingAfterBreak="0">
+  <w:abstractNum w:abstractNumId="38" w15:restartNumberingAfterBreak="0">
     <w:nsid w:val="5D320132"/>
     <w:multiLevelType w:val="hybridMultilevel"/>
     <w:tmpl w:val="32F8BC9A"/>
@@ -18248,7 +18898,7 @@
       </w:rPr>
     </w:lvl>
   </w:abstractNum>
-  <w:abstractNum w:abstractNumId="38" w15:restartNumberingAfterBreak="0">
+  <w:abstractNum w:abstractNumId="39" w15:restartNumberingAfterBreak="0">
     <w:nsid w:val="5D816AF6"/>
     <w:multiLevelType w:val="hybridMultilevel"/>
     <w:tmpl w:val="59708F12"/>
@@ -18388,7 +19038,7 @@
       </w:rPr>
     </w:lvl>
   </w:abstractNum>
-  <w:abstractNum w:abstractNumId="39" w15:restartNumberingAfterBreak="0">
+  <w:abstractNum w:abstractNumId="40" w15:restartNumberingAfterBreak="0">
     <w:nsid w:val="640D1DEA"/>
     <w:multiLevelType w:val="multilevel"/>
     <w:tmpl w:val="CE7CEC14"/>
@@ -18529,7 +19179,7 @@
       </w:rPr>
     </w:lvl>
   </w:abstractNum>
-  <w:abstractNum w:abstractNumId="40" w15:restartNumberingAfterBreak="0">
+  <w:abstractNum w:abstractNumId="41" w15:restartNumberingAfterBreak="0">
     <w:nsid w:val="647D6560"/>
     <w:multiLevelType w:val="multilevel"/>
     <w:tmpl w:val="F8268B62"/>
@@ -18645,7 +19295,7 @@
       </w:pPr>
     </w:lvl>
   </w:abstractNum>
-  <w:abstractNum w:abstractNumId="41" w15:restartNumberingAfterBreak="0">
+  <w:abstractNum w:abstractNumId="42" w15:restartNumberingAfterBreak="0">
     <w:nsid w:val="6C467D20"/>
     <w:multiLevelType w:val="hybridMultilevel"/>
     <w:tmpl w:val="A600E7D6"/>
@@ -18761,7 +19411,7 @@
       </w:pPr>
     </w:lvl>
   </w:abstractNum>
-  <w:abstractNum w:abstractNumId="42" w15:restartNumberingAfterBreak="0">
+  <w:abstractNum w:abstractNumId="43" w15:restartNumberingAfterBreak="0">
     <w:nsid w:val="6F902521"/>
     <w:multiLevelType w:val="multilevel"/>
     <w:tmpl w:val="ED22B8C4"/>
@@ -18901,7 +19551,7 @@
       </w:rPr>
     </w:lvl>
   </w:abstractNum>
-  <w:abstractNum w:abstractNumId="43" w15:restartNumberingAfterBreak="0">
+  <w:abstractNum w:abstractNumId="44" w15:restartNumberingAfterBreak="0">
     <w:nsid w:val="70694E16"/>
     <w:multiLevelType w:val="hybridMultilevel"/>
     <w:tmpl w:val="CE7CEC14"/>
@@ -19042,7 +19692,7 @@
       </w:rPr>
     </w:lvl>
   </w:abstractNum>
-  <w:abstractNum w:abstractNumId="44" w15:restartNumberingAfterBreak="0">
+  <w:abstractNum w:abstractNumId="45" w15:restartNumberingAfterBreak="0">
     <w:nsid w:val="70F93E79"/>
     <w:multiLevelType w:val="hybridMultilevel"/>
     <w:tmpl w:val="D4288CC0"/>
@@ -19182,7 +19832,7 @@
       </w:rPr>
     </w:lvl>
   </w:abstractNum>
-  <w:abstractNum w:abstractNumId="45" w15:restartNumberingAfterBreak="0">
+  <w:abstractNum w:abstractNumId="46" w15:restartNumberingAfterBreak="0">
     <w:nsid w:val="71C141B8"/>
     <w:multiLevelType w:val="hybridMultilevel"/>
     <w:tmpl w:val="CAA22176"/>
@@ -19322,7 +19972,7 @@
       </w:rPr>
     </w:lvl>
   </w:abstractNum>
-  <w:abstractNum w:abstractNumId="46" w15:restartNumberingAfterBreak="0">
+  <w:abstractNum w:abstractNumId="47" w15:restartNumberingAfterBreak="0">
     <w:nsid w:val="736A699E"/>
     <w:multiLevelType w:val="multilevel"/>
     <w:tmpl w:val="CAA22176"/>
@@ -19462,7 +20112,7 @@
       </w:rPr>
     </w:lvl>
   </w:abstractNum>
-  <w:abstractNum w:abstractNumId="47" w15:restartNumberingAfterBreak="0">
+  <w:abstractNum w:abstractNumId="48" w15:restartNumberingAfterBreak="0">
     <w:nsid w:val="73A5473D"/>
     <w:multiLevelType w:val="multilevel"/>
     <w:tmpl w:val="0409001F"/>
@@ -19602,7 +20252,7 @@
       </w:rPr>
     </w:lvl>
   </w:abstractNum>
-  <w:abstractNum w:abstractNumId="48" w15:restartNumberingAfterBreak="0">
+  <w:abstractNum w:abstractNumId="49" w15:restartNumberingAfterBreak="0">
     <w:nsid w:val="754C3C7A"/>
     <w:multiLevelType w:val="hybridMultilevel"/>
     <w:tmpl w:val="D722D13A"/>
@@ -19718,7 +20368,7 @@
       </w:pPr>
     </w:lvl>
   </w:abstractNum>
-  <w:abstractNum w:abstractNumId="49" w15:restartNumberingAfterBreak="0">
+  <w:abstractNum w:abstractNumId="50" w15:restartNumberingAfterBreak="0">
     <w:nsid w:val="79D95C74"/>
     <w:multiLevelType w:val="hybridMultilevel"/>
     <w:tmpl w:val="1C228564"/>
@@ -19859,13 +20509,13 @@
     </w:lvl>
   </w:abstractNum>
   <w:num w:numId="1" w16cid:durableId="961692427">
-    <w:abstractNumId w:val="33"/>
+    <w:abstractNumId w:val="34"/>
   </w:num>
   <w:num w:numId="2" w16cid:durableId="226960283">
     <w:abstractNumId w:val="7"/>
   </w:num>
   <w:num w:numId="3" w16cid:durableId="1742869694">
-    <w:abstractNumId w:val="47"/>
+    <w:abstractNumId w:val="48"/>
   </w:num>
   <w:num w:numId="4" w16cid:durableId="860044313">
     <w:abstractNumId w:val="27"/>
@@ -19874,10 +20524,10 @@
     <w:abstractNumId w:val="24"/>
   </w:num>
   <w:num w:numId="6" w16cid:durableId="485825122">
-    <w:abstractNumId w:val="30"/>
+    <w:abstractNumId w:val="31"/>
   </w:num>
   <w:num w:numId="7" w16cid:durableId="1506365432">
-    <w:abstractNumId w:val="29"/>
+    <w:abstractNumId w:val="30"/>
   </w:num>
   <w:num w:numId="8" w16cid:durableId="1443111320">
     <w:abstractNumId w:val="14"/>
@@ -19886,25 +20536,25 @@
     <w:abstractNumId w:val="8"/>
   </w:num>
   <w:num w:numId="10" w16cid:durableId="430705724">
-    <w:abstractNumId w:val="31"/>
+    <w:abstractNumId w:val="32"/>
   </w:num>
   <w:num w:numId="11" w16cid:durableId="899444062">
-    <w:abstractNumId w:val="40"/>
+    <w:abstractNumId w:val="41"/>
   </w:num>
   <w:num w:numId="12" w16cid:durableId="108740546">
-    <w:abstractNumId w:val="37"/>
+    <w:abstractNumId w:val="38"/>
   </w:num>
   <w:num w:numId="13" w16cid:durableId="938831905">
     <w:abstractNumId w:val="19"/>
   </w:num>
   <w:num w:numId="14" w16cid:durableId="1560480353">
-    <w:abstractNumId w:val="45"/>
+    <w:abstractNumId w:val="46"/>
   </w:num>
   <w:num w:numId="15" w16cid:durableId="1282801957">
     <w:abstractNumId w:val="9"/>
   </w:num>
   <w:num w:numId="16" w16cid:durableId="1747143685">
-    <w:abstractNumId w:val="38"/>
+    <w:abstractNumId w:val="39"/>
   </w:num>
   <w:num w:numId="17" w16cid:durableId="265768621">
     <w:abstractNumId w:val="13"/>
@@ -19925,13 +20575,13 @@
     <w:abstractNumId w:val="23"/>
   </w:num>
   <w:num w:numId="23" w16cid:durableId="828594414">
-    <w:abstractNumId w:val="32"/>
+    <w:abstractNumId w:val="33"/>
   </w:num>
   <w:num w:numId="24" w16cid:durableId="693917566">
-    <w:abstractNumId w:val="35"/>
+    <w:abstractNumId w:val="36"/>
   </w:num>
   <w:num w:numId="25" w16cid:durableId="1355762868">
-    <w:abstractNumId w:val="41"/>
+    <w:abstractNumId w:val="42"/>
   </w:num>
   <w:num w:numId="26" w16cid:durableId="438137251">
     <w:abstractNumId w:val="28"/>
@@ -19940,7 +20590,7 @@
     <w:abstractNumId w:val="12"/>
   </w:num>
   <w:num w:numId="28" w16cid:durableId="1317881941">
-    <w:abstractNumId w:val="42"/>
+    <w:abstractNumId w:val="43"/>
   </w:num>
   <w:num w:numId="29" w16cid:durableId="1242643548">
     <w:abstractNumId w:val="22"/>
@@ -19973,13 +20623,13 @@
     <w:abstractNumId w:val="17"/>
   </w:num>
   <w:num w:numId="34" w16cid:durableId="1594439050">
-    <w:abstractNumId w:val="43"/>
+    <w:abstractNumId w:val="44"/>
   </w:num>
   <w:num w:numId="35" w16cid:durableId="1583832731">
-    <w:abstractNumId w:val="39"/>
+    <w:abstractNumId w:val="40"/>
   </w:num>
   <w:num w:numId="36" w16cid:durableId="869688910">
-    <w:abstractNumId w:val="36"/>
+    <w:abstractNumId w:val="37"/>
   </w:num>
   <w:num w:numId="37" w16cid:durableId="1669746231">
     <w:abstractNumId w:val="3"/>
@@ -19997,19 +20647,19 @@
     <w:abstractNumId w:val="5"/>
   </w:num>
   <w:num w:numId="42" w16cid:durableId="632372952">
-    <w:abstractNumId w:val="49"/>
+    <w:abstractNumId w:val="50"/>
   </w:num>
   <w:num w:numId="43" w16cid:durableId="2131514134">
-    <w:abstractNumId w:val="48"/>
+    <w:abstractNumId w:val="49"/>
   </w:num>
   <w:num w:numId="44" w16cid:durableId="1960211943">
     <w:abstractNumId w:val="21"/>
   </w:num>
   <w:num w:numId="45" w16cid:durableId="1425027666">
-    <w:abstractNumId w:val="44"/>
+    <w:abstractNumId w:val="45"/>
   </w:num>
   <w:num w:numId="46" w16cid:durableId="1324965660">
-    <w:abstractNumId w:val="46"/>
+    <w:abstractNumId w:val="47"/>
   </w:num>
   <w:num w:numId="47" w16cid:durableId="381253350">
     <w:abstractNumId w:val="16"/>
@@ -20021,7 +20671,10 @@
     <w:abstractNumId w:val="1"/>
   </w:num>
   <w:num w:numId="50" w16cid:durableId="1097945475">
-    <w:abstractNumId w:val="34"/>
+    <w:abstractNumId w:val="35"/>
+  </w:num>
+  <w:num w:numId="51" w16cid:durableId="343361255">
+    <w:abstractNumId w:val="29"/>
   </w:num>
 </w:numbering>
 </file>
@@ -20490,7 +21143,6 @@
   <w:style w:type="character" w:default="1" w:styleId="DefaultParagraphFont">
     <w:name w:val="Default Paragraph Font"/>
     <w:uiPriority w:val="1"/>
-    <w:semiHidden/>
     <w:unhideWhenUsed/>
   </w:style>
   <w:style w:type="table" w:default="1" w:styleId="TableNormal">
@@ -21598,6 +22250,17 @@
       <w:szCs w:val="24"/>
     </w:rPr>
   </w:style>
+  <w:style w:type="paragraph" w:styleId="ListParagraph">
+    <w:name w:val="List Paragraph"/>
+    <w:basedOn w:val="Normal"/>
+    <w:uiPriority w:val="34"/>
+    <w:qFormat/>
+    <w:rsid w:val="00093B3C"/>
+    <w:pPr>
+      <w:ind w:left="720"/>
+      <w:contextualSpacing/>
+    </w:pPr>
+  </w:style>
 </w:styles>
 </file>
 

</xml_diff>